<commit_message>
Havent commited for a while...Those damn commitment issues
</commit_message>
<xml_diff>
--- a/Assignment 1/Report.docx
+++ b/Assignment 1/Report.docx
@@ -19,12 +19,734 @@
         <w:t>Assignment 1 – ALU Design</w:t>
       </w:r>
     </w:p>
-    <w:p>
-      <w:pPr>
-        <w:rPr>
-          <w:lang w:val="en-US"/>
-        </w:rPr>
-      </w:pPr>
+    <w:tbl>
+      <w:tblPr>
+        <w:tblStyle w:val="TableGrid"/>
+        <w:tblW w:w="0" w:type="auto"/>
+        <w:tblInd w:w="108" w:type="dxa"/>
+        <w:tblLook w:val="04A0" w:firstRow="1" w:lastRow="0" w:firstColumn="1" w:lastColumn="0" w:noHBand="0" w:noVBand="1"/>
+      </w:tblPr>
+      <w:tblGrid>
+        <w:gridCol w:w="3626"/>
+        <w:gridCol w:w="5282"/>
+      </w:tblGrid>
+      <w:tr>
+        <w:tc>
+          <w:tcPr>
+            <w:tcW w:w="3626" w:type="dxa"/>
+            <w:tcBorders>
+              <w:top w:val="single" w:sz="4" w:space="0" w:color="auto"/>
+              <w:left w:val="single" w:sz="4" w:space="0" w:color="auto"/>
+              <w:bottom w:val="single" w:sz="4" w:space="0" w:color="auto"/>
+              <w:right w:val="single" w:sz="4" w:space="0" w:color="auto"/>
+            </w:tcBorders>
+            <w:hideMark/>
+          </w:tcPr>
+          <w:p>
+            <w:pPr>
+              <w:pStyle w:val="ListParagraph"/>
+              <w:ind w:left="0"/>
+              <w:rPr>
+                <w:rFonts w:cs="Times New Roman"/>
+                <w:b/>
+                <w:bCs/>
+                <w:sz w:val="32"/>
+                <w:szCs w:val="32"/>
+                <w:lang w:val="en-US"/>
+              </w:rPr>
+            </w:pPr>
+            <w:r>
+              <w:rPr>
+                <w:rFonts w:cs="Times New Roman"/>
+                <w:b/>
+                <w:bCs/>
+                <w:sz w:val="32"/>
+                <w:szCs w:val="32"/>
+                <w:lang w:val="en-US"/>
+              </w:rPr>
+              <w:t>Student Name:</w:t>
+            </w:r>
+          </w:p>
+        </w:tc>
+        <w:tc>
+          <w:tcPr>
+            <w:tcW w:w="5282" w:type="dxa"/>
+            <w:tcBorders>
+              <w:top w:val="single" w:sz="4" w:space="0" w:color="auto"/>
+              <w:left w:val="single" w:sz="4" w:space="0" w:color="auto"/>
+              <w:bottom w:val="single" w:sz="4" w:space="0" w:color="auto"/>
+              <w:right w:val="single" w:sz="4" w:space="0" w:color="auto"/>
+            </w:tcBorders>
+          </w:tcPr>
+          <w:p>
+            <w:pPr>
+              <w:pStyle w:val="ListParagraph"/>
+              <w:ind w:left="0"/>
+              <w:jc w:val="right"/>
+              <w:rPr>
+                <w:rFonts w:cs="Times New Roman"/>
+                <w:b/>
+                <w:bCs/>
+                <w:sz w:val="32"/>
+                <w:szCs w:val="32"/>
+                <w:lang w:val="en-US"/>
+              </w:rPr>
+            </w:pPr>
+            <w:r>
+              <w:rPr>
+                <w:rFonts w:cs="Times New Roman"/>
+                <w:b/>
+                <w:bCs/>
+                <w:sz w:val="32"/>
+                <w:szCs w:val="32"/>
+                <w:lang w:val="en-US"/>
+              </w:rPr>
+              <w:t>Aaron Dinesh</w:t>
+            </w:r>
+          </w:p>
+        </w:tc>
+      </w:tr>
+      <w:tr>
+        <w:tc>
+          <w:tcPr>
+            <w:tcW w:w="3626" w:type="dxa"/>
+            <w:tcBorders>
+              <w:top w:val="single" w:sz="4" w:space="0" w:color="auto"/>
+              <w:left w:val="single" w:sz="4" w:space="0" w:color="auto"/>
+              <w:bottom w:val="single" w:sz="4" w:space="0" w:color="auto"/>
+              <w:right w:val="single" w:sz="4" w:space="0" w:color="auto"/>
+            </w:tcBorders>
+            <w:hideMark/>
+          </w:tcPr>
+          <w:p>
+            <w:pPr>
+              <w:pStyle w:val="ListParagraph"/>
+              <w:ind w:left="0"/>
+              <w:rPr>
+                <w:rFonts w:cs="Times New Roman"/>
+                <w:b/>
+                <w:bCs/>
+                <w:sz w:val="32"/>
+                <w:szCs w:val="32"/>
+                <w:lang w:val="en-US"/>
+              </w:rPr>
+            </w:pPr>
+            <w:r>
+              <w:rPr>
+                <w:rFonts w:cs="Times New Roman"/>
+                <w:b/>
+                <w:bCs/>
+                <w:sz w:val="32"/>
+                <w:szCs w:val="32"/>
+                <w:lang w:val="en-US"/>
+              </w:rPr>
+              <w:t>Student ID Number:</w:t>
+            </w:r>
+          </w:p>
+        </w:tc>
+        <w:tc>
+          <w:tcPr>
+            <w:tcW w:w="5282" w:type="dxa"/>
+            <w:tcBorders>
+              <w:top w:val="single" w:sz="4" w:space="0" w:color="auto"/>
+              <w:left w:val="single" w:sz="4" w:space="0" w:color="auto"/>
+              <w:bottom w:val="single" w:sz="4" w:space="0" w:color="auto"/>
+              <w:right w:val="single" w:sz="4" w:space="0" w:color="auto"/>
+            </w:tcBorders>
+          </w:tcPr>
+          <w:p>
+            <w:pPr>
+              <w:pStyle w:val="ListParagraph"/>
+              <w:ind w:left="0"/>
+              <w:jc w:val="right"/>
+              <w:rPr>
+                <w:rFonts w:cs="Times New Roman"/>
+                <w:b/>
+                <w:bCs/>
+                <w:sz w:val="32"/>
+                <w:szCs w:val="32"/>
+                <w:lang w:val="en-US"/>
+              </w:rPr>
+            </w:pPr>
+            <w:r>
+              <w:rPr>
+                <w:rFonts w:cs="Times New Roman"/>
+                <w:b/>
+                <w:bCs/>
+                <w:sz w:val="32"/>
+                <w:szCs w:val="32"/>
+                <w:lang w:val="en-US"/>
+              </w:rPr>
+              <w:t>20332661</w:t>
+            </w:r>
+          </w:p>
+        </w:tc>
+      </w:tr>
+      <w:tr>
+        <w:tc>
+          <w:tcPr>
+            <w:tcW w:w="3626" w:type="dxa"/>
+            <w:tcBorders>
+              <w:top w:val="single" w:sz="4" w:space="0" w:color="auto"/>
+              <w:left w:val="single" w:sz="4" w:space="0" w:color="auto"/>
+              <w:bottom w:val="single" w:sz="4" w:space="0" w:color="auto"/>
+              <w:right w:val="single" w:sz="4" w:space="0" w:color="auto"/>
+            </w:tcBorders>
+          </w:tcPr>
+          <w:p>
+            <w:pPr>
+              <w:pStyle w:val="ListParagraph"/>
+              <w:tabs>
+                <w:tab w:val="left" w:pos="2244"/>
+              </w:tabs>
+              <w:ind w:left="0"/>
+              <w:rPr>
+                <w:rFonts w:cs="Times New Roman"/>
+                <w:b/>
+                <w:bCs/>
+                <w:sz w:val="32"/>
+                <w:szCs w:val="32"/>
+                <w:lang w:val="en-US"/>
+              </w:rPr>
+            </w:pPr>
+            <w:r>
+              <w:rPr>
+                <w:rFonts w:cs="Times New Roman"/>
+                <w:b/>
+                <w:bCs/>
+                <w:sz w:val="32"/>
+                <w:szCs w:val="32"/>
+                <w:lang w:val="en-US"/>
+              </w:rPr>
+              <w:t>Board Number</w:t>
+            </w:r>
+          </w:p>
+        </w:tc>
+        <w:tc>
+          <w:tcPr>
+            <w:tcW w:w="5282" w:type="dxa"/>
+            <w:tcBorders>
+              <w:top w:val="single" w:sz="4" w:space="0" w:color="auto"/>
+              <w:left w:val="single" w:sz="4" w:space="0" w:color="auto"/>
+              <w:bottom w:val="single" w:sz="4" w:space="0" w:color="auto"/>
+              <w:right w:val="single" w:sz="4" w:space="0" w:color="auto"/>
+            </w:tcBorders>
+          </w:tcPr>
+          <w:p>
+            <w:pPr>
+              <w:pStyle w:val="ListParagraph"/>
+              <w:ind w:left="0"/>
+              <w:jc w:val="right"/>
+              <w:rPr>
+                <w:rFonts w:cs="Times New Roman"/>
+                <w:b/>
+                <w:bCs/>
+                <w:sz w:val="32"/>
+                <w:szCs w:val="32"/>
+                <w:lang w:val="en-US"/>
+              </w:rPr>
+            </w:pPr>
+            <w:r>
+              <w:rPr>
+                <w:rFonts w:cs="Times New Roman"/>
+                <w:b/>
+                <w:bCs/>
+                <w:sz w:val="32"/>
+                <w:szCs w:val="32"/>
+                <w:lang w:val="en-US"/>
+              </w:rPr>
+              <w:t>8</w:t>
+            </w:r>
+          </w:p>
+        </w:tc>
+      </w:tr>
+      <w:tr>
+        <w:tc>
+          <w:tcPr>
+            <w:tcW w:w="3626" w:type="dxa"/>
+            <w:tcBorders>
+              <w:top w:val="single" w:sz="4" w:space="0" w:color="auto"/>
+              <w:left w:val="single" w:sz="4" w:space="0" w:color="auto"/>
+              <w:bottom w:val="single" w:sz="4" w:space="0" w:color="auto"/>
+              <w:right w:val="single" w:sz="4" w:space="0" w:color="auto"/>
+            </w:tcBorders>
+            <w:hideMark/>
+          </w:tcPr>
+          <w:p>
+            <w:pPr>
+              <w:pStyle w:val="ListParagraph"/>
+              <w:ind w:left="0"/>
+              <w:rPr>
+                <w:rFonts w:cs="Times New Roman"/>
+                <w:b/>
+                <w:bCs/>
+                <w:sz w:val="32"/>
+                <w:szCs w:val="32"/>
+                <w:lang w:val="en-US"/>
+              </w:rPr>
+            </w:pPr>
+            <w:r>
+              <w:rPr>
+                <w:rFonts w:cs="Times New Roman"/>
+                <w:b/>
+                <w:bCs/>
+                <w:sz w:val="32"/>
+                <w:szCs w:val="32"/>
+                <w:lang w:val="en-US"/>
+              </w:rPr>
+              <w:t>Assessment Title:</w:t>
+            </w:r>
+          </w:p>
+        </w:tc>
+        <w:tc>
+          <w:tcPr>
+            <w:tcW w:w="5282" w:type="dxa"/>
+            <w:tcBorders>
+              <w:top w:val="single" w:sz="4" w:space="0" w:color="auto"/>
+              <w:left w:val="single" w:sz="4" w:space="0" w:color="auto"/>
+              <w:bottom w:val="single" w:sz="4" w:space="0" w:color="auto"/>
+              <w:right w:val="single" w:sz="4" w:space="0" w:color="auto"/>
+            </w:tcBorders>
+          </w:tcPr>
+          <w:p>
+            <w:pPr>
+              <w:pStyle w:val="ListParagraph"/>
+              <w:ind w:left="0"/>
+              <w:jc w:val="right"/>
+              <w:rPr>
+                <w:rFonts w:cs="Times New Roman"/>
+                <w:b/>
+                <w:bCs/>
+                <w:sz w:val="32"/>
+                <w:szCs w:val="32"/>
+                <w:lang w:val="en-US"/>
+              </w:rPr>
+            </w:pPr>
+            <w:r>
+              <w:rPr>
+                <w:rFonts w:cs="Times New Roman"/>
+                <w:b/>
+                <w:bCs/>
+                <w:sz w:val="32"/>
+                <w:szCs w:val="32"/>
+                <w:lang w:val="en-US"/>
+              </w:rPr>
+              <w:t>Assignment 1</w:t>
+            </w:r>
+          </w:p>
+        </w:tc>
+      </w:tr>
+      <w:tr>
+        <w:tc>
+          <w:tcPr>
+            <w:tcW w:w="3626" w:type="dxa"/>
+            <w:tcBorders>
+              <w:top w:val="single" w:sz="4" w:space="0" w:color="auto"/>
+              <w:left w:val="single" w:sz="4" w:space="0" w:color="auto"/>
+              <w:bottom w:val="single" w:sz="4" w:space="0" w:color="auto"/>
+              <w:right w:val="single" w:sz="4" w:space="0" w:color="auto"/>
+            </w:tcBorders>
+            <w:hideMark/>
+          </w:tcPr>
+          <w:p>
+            <w:pPr>
+              <w:pStyle w:val="ListParagraph"/>
+              <w:ind w:left="0"/>
+              <w:rPr>
+                <w:rFonts w:cs="Times New Roman"/>
+                <w:b/>
+                <w:bCs/>
+                <w:sz w:val="32"/>
+                <w:szCs w:val="32"/>
+                <w:lang w:val="en-US"/>
+              </w:rPr>
+            </w:pPr>
+            <w:r>
+              <w:rPr>
+                <w:rFonts w:cs="Times New Roman"/>
+                <w:b/>
+                <w:bCs/>
+                <w:sz w:val="32"/>
+                <w:szCs w:val="32"/>
+                <w:lang w:val="en-US"/>
+              </w:rPr>
+              <w:t>Lecturer (s):</w:t>
+            </w:r>
+          </w:p>
+        </w:tc>
+        <w:tc>
+          <w:tcPr>
+            <w:tcW w:w="5282" w:type="dxa"/>
+            <w:tcBorders>
+              <w:top w:val="single" w:sz="4" w:space="0" w:color="auto"/>
+              <w:left w:val="single" w:sz="4" w:space="0" w:color="auto"/>
+              <w:bottom w:val="single" w:sz="4" w:space="0" w:color="auto"/>
+              <w:right w:val="single" w:sz="4" w:space="0" w:color="auto"/>
+            </w:tcBorders>
+          </w:tcPr>
+          <w:p>
+            <w:pPr>
+              <w:pStyle w:val="ListParagraph"/>
+              <w:ind w:left="0"/>
+              <w:jc w:val="right"/>
+              <w:rPr>
+                <w:rFonts w:cs="Times New Roman"/>
+                <w:b/>
+                <w:bCs/>
+                <w:sz w:val="32"/>
+                <w:szCs w:val="32"/>
+                <w:lang w:val="en-US"/>
+              </w:rPr>
+            </w:pPr>
+            <w:r>
+              <w:rPr>
+                <w:rFonts w:cs="Times New Roman"/>
+                <w:b/>
+                <w:bCs/>
+                <w:sz w:val="32"/>
+                <w:szCs w:val="32"/>
+                <w:lang w:val="en-US"/>
+              </w:rPr>
+              <w:t>Shreejith Shanker</w:t>
+            </w:r>
+          </w:p>
+        </w:tc>
+      </w:tr>
+      <w:tr>
+        <w:tc>
+          <w:tcPr>
+            <w:tcW w:w="3626" w:type="dxa"/>
+            <w:tcBorders>
+              <w:top w:val="single" w:sz="4" w:space="0" w:color="auto"/>
+              <w:left w:val="single" w:sz="4" w:space="0" w:color="auto"/>
+              <w:bottom w:val="single" w:sz="4" w:space="0" w:color="auto"/>
+              <w:right w:val="single" w:sz="4" w:space="0" w:color="auto"/>
+            </w:tcBorders>
+            <w:hideMark/>
+          </w:tcPr>
+          <w:p>
+            <w:pPr>
+              <w:pStyle w:val="ListParagraph"/>
+              <w:ind w:left="0"/>
+              <w:rPr>
+                <w:rFonts w:cs="Times New Roman"/>
+                <w:b/>
+                <w:bCs/>
+                <w:sz w:val="32"/>
+                <w:szCs w:val="32"/>
+                <w:lang w:val="en-US"/>
+              </w:rPr>
+            </w:pPr>
+            <w:r>
+              <w:rPr>
+                <w:rFonts w:cs="Times New Roman"/>
+                <w:b/>
+                <w:bCs/>
+                <w:sz w:val="32"/>
+                <w:szCs w:val="32"/>
+                <w:lang w:val="en-US"/>
+              </w:rPr>
+              <w:t>Date Submitted</w:t>
+            </w:r>
+          </w:p>
+        </w:tc>
+        <w:tc>
+          <w:tcPr>
+            <w:tcW w:w="5282" w:type="dxa"/>
+            <w:tcBorders>
+              <w:top w:val="single" w:sz="4" w:space="0" w:color="auto"/>
+              <w:left w:val="single" w:sz="4" w:space="0" w:color="auto"/>
+              <w:bottom w:val="single" w:sz="4" w:space="0" w:color="auto"/>
+              <w:right w:val="single" w:sz="4" w:space="0" w:color="auto"/>
+            </w:tcBorders>
+          </w:tcPr>
+          <w:p>
+            <w:pPr>
+              <w:pStyle w:val="ListParagraph"/>
+              <w:ind w:left="0"/>
+              <w:jc w:val="right"/>
+              <w:rPr>
+                <w:rFonts w:cs="Times New Roman"/>
+                <w:b/>
+                <w:bCs/>
+                <w:sz w:val="32"/>
+                <w:szCs w:val="32"/>
+                <w:lang w:val="en-US"/>
+              </w:rPr>
+            </w:pPr>
+            <w:r>
+              <w:rPr>
+                <w:rFonts w:cs="Times New Roman"/>
+                <w:b/>
+                <w:bCs/>
+                <w:sz w:val="32"/>
+                <w:szCs w:val="32"/>
+                <w:lang w:val="en-US"/>
+              </w:rPr>
+              <w:t>18/03/23</w:t>
+            </w:r>
+          </w:p>
+        </w:tc>
+      </w:tr>
+    </w:tbl>
+    <w:p>
+      <w:pPr>
+        <w:rPr>
+          <w:rFonts w:cs="Times New Roman"/>
+          <w:b/>
+          <w:bCs/>
+          <w:szCs w:val="24"/>
+          <w:lang w:val="en-US"/>
+        </w:rPr>
+      </w:pPr>
+    </w:p>
+    <w:p>
+      <w:pPr>
+        <w:rPr>
+          <w:rFonts w:cs="Times New Roman"/>
+          <w:bCs/>
+          <w:szCs w:val="24"/>
+          <w:lang w:val="en-US"/>
+        </w:rPr>
+      </w:pPr>
+      <w:r>
+        <w:rPr>
+          <w:rFonts w:cs="Times New Roman"/>
+          <w:bCs/>
+          <w:szCs w:val="24"/>
+          <w:lang w:val="en-US"/>
+        </w:rPr>
+        <w:t>I hereby declare that this assessment submission is entirely my own work and that it has not been submitted as an exercise for a degree at this or any other university.</w:t>
+      </w:r>
+    </w:p>
+    <w:p>
+      <w:pPr>
+        <w:rPr>
+          <w:rFonts w:cs="Times New Roman"/>
+          <w:sz w:val="22"/>
+        </w:rPr>
+      </w:pPr>
+      <w:r>
+        <w:rPr>
+          <w:rFonts w:cs="Times New Roman"/>
+          <w:szCs w:val="24"/>
+        </w:rPr>
+        <w:t>I hereby declare that I have not shared any part of this submission with any other student or person.</w:t>
+      </w:r>
+    </w:p>
+    <w:p>
+      <w:pPr>
+        <w:rPr>
+          <w:rFonts w:cs="Times New Roman"/>
+          <w:bCs/>
+          <w:szCs w:val="24"/>
+          <w:lang w:val="en-US"/>
+        </w:rPr>
+      </w:pPr>
+      <w:r>
+        <w:rPr>
+          <w:rFonts w:cs="Times New Roman"/>
+          <w:bCs/>
+          <w:szCs w:val="24"/>
+          <w:lang w:val="en-US"/>
+        </w:rPr>
+        <w:t xml:space="preserve">I have read and I understand the plagiarism provisions in the General Regulations of the University Calendar for the current year, found at:  </w:t>
+      </w:r>
+      <w:hyperlink r:id="rId6" w:history="1">
+        <w:r>
+          <w:rPr>
+            <w:rStyle w:val="Hyperlink"/>
+            <w:rFonts w:cs="Times New Roman"/>
+            <w:szCs w:val="24"/>
+            <w:lang w:val="en-US"/>
+          </w:rPr>
+          <w:t>http://www.tcd.ie/calendar</w:t>
+        </w:r>
+      </w:hyperlink>
+    </w:p>
+    <w:p>
+      <w:pPr>
+        <w:rPr>
+          <w:rFonts w:cs="Times New Roman"/>
+          <w:szCs w:val="24"/>
+          <w:lang w:val="en-US"/>
+        </w:rPr>
+      </w:pPr>
+      <w:r>
+        <w:rPr>
+          <w:rFonts w:cs="Times New Roman"/>
+          <w:bCs/>
+          <w:szCs w:val="24"/>
+          <w:lang w:val="en-US"/>
+        </w:rPr>
+        <w:t>I have also completed the Online Tutorial on avoiding plagiarism ‘Ready, Steady, Write’, located at</w:t>
+      </w:r>
+      <w:r>
+        <w:rPr>
+          <w:rFonts w:cs="Times New Roman"/>
+          <w:szCs w:val="24"/>
+          <w:lang w:val="en-US"/>
+        </w:rPr>
+        <w:t xml:space="preserve"> </w:t>
+      </w:r>
+      <w:hyperlink r:id="rId7" w:history="1">
+        <w:r>
+          <w:rPr>
+            <w:rStyle w:val="Hyperlink"/>
+            <w:rFonts w:cs="Times New Roman"/>
+            <w:szCs w:val="24"/>
+            <w:lang w:val="en-US"/>
+          </w:rPr>
+          <w:t>http://tcd-ie.libguides.com/plagiarism/ready-steady-write</w:t>
+        </w:r>
+      </w:hyperlink>
+      <w:r>
+        <w:rPr>
+          <w:rFonts w:cs="Times New Roman"/>
+          <w:szCs w:val="24"/>
+          <w:lang w:val="en-US"/>
+        </w:rPr>
+        <w:t xml:space="preserve">    </w:t>
+      </w:r>
+    </w:p>
+    <w:p>
+      <w:pPr>
+        <w:rPr>
+          <w:rFonts w:cs="Times New Roman"/>
+          <w:szCs w:val="24"/>
+          <w:lang w:val="en-US"/>
+        </w:rPr>
+      </w:pPr>
+      <w:r>
+        <w:rPr>
+          <w:rFonts w:cs="Times New Roman"/>
+          <w:szCs w:val="24"/>
+          <w:lang w:val="en-US"/>
+        </w:rPr>
+        <w:t>I am aware that the module coordinator reserves the right to submit my exam to Turnitin and may follow up with further actions if required should I be found to have breached College policy on plagiarism.</w:t>
+      </w:r>
+    </w:p>
+    <w:p>
+      <w:pPr>
+        <w:rPr>
+          <w:rFonts w:cs="Times New Roman"/>
+          <w:szCs w:val="24"/>
+          <w:lang w:val="en-US"/>
+        </w:rPr>
+      </w:pPr>
+    </w:p>
+    <w:p>
+      <w:pPr>
+        <w:rPr>
+          <w:rFonts w:cs="Times New Roman"/>
+          <w:b/>
+          <w:sz w:val="28"/>
+          <w:szCs w:val="28"/>
+          <w:lang w:val="en-US"/>
+        </w:rPr>
+      </w:pPr>
+      <w:r>
+        <w:rPr>
+          <w:rFonts w:cs="Times New Roman"/>
+          <w:b/>
+          <w:sz w:val="28"/>
+          <w:szCs w:val="28"/>
+          <w:lang w:val="en-US"/>
+        </w:rPr>
+        <w:t>Signed:</w:t>
+      </w:r>
+      <w:r>
+        <w:rPr>
+          <w:rFonts w:cs="Times New Roman"/>
+          <w:b/>
+          <w:sz w:val="28"/>
+          <w:szCs w:val="28"/>
+          <w:lang w:val="en-US"/>
+        </w:rPr>
+        <w:tab/>
+      </w:r>
+      <w:r>
+        <w:rPr>
+          <w:rFonts w:cs="Times New Roman"/>
+          <w:b/>
+          <w:sz w:val="28"/>
+          <w:szCs w:val="28"/>
+          <w:lang w:val="en-US"/>
+        </w:rPr>
+        <w:tab/>
+        <w:t>______________________________</w:t>
+      </w:r>
+    </w:p>
+    <w:p>
+      <w:pPr>
+        <w:rPr>
+          <w:rFonts w:cs="Times New Roman"/>
+          <w:b/>
+          <w:sz w:val="28"/>
+          <w:szCs w:val="28"/>
+          <w:lang w:val="en-US"/>
+        </w:rPr>
+      </w:pPr>
+    </w:p>
+    <w:p>
+      <w:pPr>
+        <w:rPr>
+          <w:rFonts w:cs="Times New Roman"/>
+          <w:b/>
+          <w:sz w:val="28"/>
+          <w:szCs w:val="28"/>
+          <w:lang w:val="en-US"/>
+        </w:rPr>
+      </w:pPr>
+      <w:r>
+        <w:rPr>
+          <w:rFonts w:cs="Times New Roman"/>
+          <w:b/>
+          <w:sz w:val="28"/>
+          <w:szCs w:val="28"/>
+          <w:lang w:val="en-US"/>
+        </w:rPr>
+        <w:t>Date:</w:t>
+      </w:r>
+      <w:r>
+        <w:rPr>
+          <w:rFonts w:cs="Times New Roman"/>
+          <w:b/>
+          <w:sz w:val="28"/>
+          <w:szCs w:val="28"/>
+          <w:lang w:val="en-US"/>
+        </w:rPr>
+        <w:tab/>
+      </w:r>
+      <w:r>
+        <w:rPr>
+          <w:rFonts w:cs="Times New Roman"/>
+          <w:b/>
+          <w:sz w:val="28"/>
+          <w:szCs w:val="28"/>
+          <w:lang w:val="en-US"/>
+        </w:rPr>
+        <w:tab/>
+      </w:r>
+      <w:r>
+        <w:rPr>
+          <w:rFonts w:cs="Times New Roman"/>
+          <w:b/>
+          <w:sz w:val="28"/>
+          <w:szCs w:val="28"/>
+          <w:lang w:val="en-US"/>
+        </w:rPr>
+        <w:tab/>
+        <w:t xml:space="preserve">______________________________ </w:t>
+      </w:r>
+    </w:p>
+    <w:p>
+      <w:pPr>
+        <w:jc w:val="left"/>
+      </w:pPr>
+      <w:r>
+        <w:br w:type="page"/>
+      </w:r>
     </w:p>
     <w:p>
       <w:pPr>
@@ -37,6 +759,7 @@
         <w:rPr>
           <w:lang w:val="en-US"/>
         </w:rPr>
+        <w:lastRenderedPageBreak/>
         <w:t>Introduction</w:t>
       </w:r>
     </w:p>
@@ -104,21 +827,7 @@
         <w:rPr>
           <w:lang w:val="en-US"/>
         </w:rPr>
-        <w:t>value of then “</w:t>
-      </w:r>
-      <w:proofErr w:type="spellStart"/>
-      <w:r>
-        <w:rPr>
-          <w:lang w:val="en-US"/>
-        </w:rPr>
-        <w:t>fxn</w:t>
-      </w:r>
-      <w:proofErr w:type="spellEnd"/>
-      <w:r>
-        <w:rPr>
-          <w:lang w:val="en-US"/>
-        </w:rPr>
-        <w:t>” input, these are summarized in the table below.</w:t>
+        <w:t>value of then “fxn” input, these are summarized in the table below.</w:t>
       </w:r>
     </w:p>
     <w:tbl>
@@ -144,14 +853,12 @@
                 <w:lang w:val="en-US"/>
               </w:rPr>
             </w:pPr>
-            <w:proofErr w:type="spellStart"/>
             <w:r>
               <w:rPr>
                 <w:lang w:val="en-US"/>
               </w:rPr>
               <w:t>Fxn</w:t>
             </w:r>
-            <w:proofErr w:type="spellEnd"/>
           </w:p>
         </w:tc>
         <w:tc>
@@ -166,19 +873,11 @@
                 <w:lang w:val="en-US"/>
               </w:rPr>
             </w:pPr>
-            <w:proofErr w:type="gramStart"/>
-            <w:r>
-              <w:rPr>
-                <w:lang w:val="en-US"/>
-              </w:rPr>
-              <w:t>X[</w:t>
-            </w:r>
-            <w:proofErr w:type="gramEnd"/>
-            <w:r>
-              <w:rPr>
-                <w:lang w:val="en-US"/>
-              </w:rPr>
-              <w:t>5:0]</w:t>
+            <w:r>
+              <w:rPr>
+                <w:lang w:val="en-US"/>
+              </w:rPr>
+              <w:t>X[5:0]</w:t>
             </w:r>
           </w:p>
         </w:tc>
@@ -581,11 +1280,2811 @@
         <w:rPr>
           <w:lang w:val="en-US"/>
         </w:rPr>
-        <w:t xml:space="preserve">A wrapper module also needed to be created for the XNOR module from the first lab, since that was a 1-bit XNOR module and the ALU required it to be a 6-bit bitwise XNOR. Aside from these changes, nothing else about the modules were changed. The 6-bit CRA module was used as is, without any changes. </w:t>
+        <w:t>A wrapper module also needed to be created for the XNOR module from the first lab, since that was a 1-bit XNOR module and the ALU required it to be a 6-bit bitwise XNOR. Aside from these changes, nothing else about the modules were changed. The 6-bit CRA module was used as is, without any changes.</w:t>
+      </w:r>
+      <w:r>
+        <w:rPr>
+          <w:lang w:val="en-US"/>
+        </w:rPr>
+        <w:t xml:space="preserve"> For the modules I decided to use registers for the top-level ALU module, as this allowed me to use always blocks and if statements to switch the inputs A and B into the input </w:t>
+      </w:r>
+      <w:r>
+        <w:rPr>
+          <w:lang w:val="en-US"/>
+        </w:rPr>
+        <w:t>registers</w:t>
+      </w:r>
+      <w:r>
+        <w:rPr>
+          <w:lang w:val="en-US"/>
+        </w:rPr>
+        <w:t xml:space="preserve"> for the various modules</w:t>
+      </w:r>
+      <w:r>
+        <w:rPr>
+          <w:lang w:val="en-US"/>
+        </w:rPr>
+        <w:t xml:space="preserve"> based on what the values for the fxn input was</w:t>
+      </w:r>
+      <w:r>
+        <w:rPr>
+          <w:lang w:val="en-US"/>
+        </w:rPr>
+        <w:t xml:space="preserve">. This simplifies the </w:t>
+      </w:r>
+      <w:r>
+        <w:rPr>
+          <w:lang w:val="en-US"/>
+        </w:rPr>
+        <w:t xml:space="preserve">coding for the top-level module while also allowing the module to be scalable to any </w:t>
+      </w:r>
+      <w:r>
+        <w:rPr>
+          <w:lang w:val="en-US"/>
+        </w:rPr>
+        <w:t xml:space="preserve">length input. </w:t>
+      </w:r>
+      <w:r>
+        <w:rPr>
+          <w:lang w:val="en-US"/>
+        </w:rPr>
+        <w:t>However,</w:t>
+      </w:r>
+      <w:r>
+        <w:rPr>
+          <w:lang w:val="en-US"/>
+        </w:rPr>
+        <w:t xml:space="preserve"> an argument could be made this this would not be the most energy efficient design, as there needs to be N-bit input and </w:t>
+      </w:r>
+      <w:r>
+        <w:rPr>
+          <w:lang w:val="en-US"/>
+        </w:rPr>
+        <w:t>output register for each module.</w:t>
+      </w:r>
+    </w:p>
+    <w:p>
+      <w:pPr>
+        <w:rPr>
+          <w:lang w:val="en-US"/>
+        </w:rPr>
+      </w:pPr>
+    </w:p>
+    <w:p>
+      <w:pPr>
+        <w:pStyle w:val="Heading1"/>
+        <w:rPr>
+          <w:lang w:val="en-US"/>
+        </w:rPr>
+      </w:pPr>
+      <w:r>
+        <w:rPr>
+          <w:lang w:val="en-US"/>
+        </w:rPr>
+        <w:t>Module Hierarchy</w:t>
+      </w:r>
+    </w:p>
+    <w:p>
+      <w:pPr>
+        <w:rPr>
+          <w:lang w:val="en-US"/>
+        </w:rPr>
+      </w:pPr>
+      <w:r>
+        <w:rPr>
+          <w:lang w:val="en-US"/>
+        </w:rPr>
+        <w:t>The</w:t>
+      </w:r>
+      <w:r>
+        <w:rPr>
+          <w:lang w:val="en-US"/>
+        </w:rPr>
+        <w:t xml:space="preserve"> top-level module was the ALU_design module, this was the file that instantiated the ALU module and defined the input switches and the output LEDs so that the Basys3 board could be used to interact with the running program. A module hierarchy diagram is shown below:</w:t>
+      </w:r>
+    </w:p>
+    <w:p>
+      <w:pPr>
+        <w:rPr>
+          <w:lang w:val="en-US"/>
+        </w:rPr>
+      </w:pPr>
+    </w:p>
+    <w:p>
+      <w:pPr>
+        <w:rPr>
+          <w:lang w:val="en-US"/>
+        </w:rPr>
+      </w:pPr>
+    </w:p>
+    <w:p>
+      <w:pPr>
+        <w:jc w:val="center"/>
+        <w:rPr>
+          <w:lang w:val="en-US"/>
+        </w:rPr>
+      </w:pPr>
+      <w:r>
+        <w:rPr>
+          <w:noProof/>
+          <w:lang w:val="en-US"/>
+        </w:rPr>
+        <w:lastRenderedPageBreak/>
+        <w:drawing>
+          <wp:inline distT="0" distB="0" distL="0" distR="0" wp14:anchorId="5ADF68AB" wp14:editId="2B83FCBB">
+            <wp:extent cx="6007800" cy="1939290"/>
+            <wp:effectExtent l="0" t="0" r="0" b="3810"/>
+            <wp:docPr id="4" name="Picture 4"/>
+            <wp:cNvGraphicFramePr>
+              <a:graphicFrameLocks xmlns:a="http://schemas.openxmlformats.org/drawingml/2006/main" noChangeAspect="1"/>
+            </wp:cNvGraphicFramePr>
+            <a:graphic xmlns:a="http://schemas.openxmlformats.org/drawingml/2006/main">
+              <a:graphicData uri="http://schemas.openxmlformats.org/drawingml/2006/picture">
+                <pic:pic xmlns:pic="http://schemas.openxmlformats.org/drawingml/2006/picture">
+                  <pic:nvPicPr>
+                    <pic:cNvPr id="0" name="Picture 1"/>
+                    <pic:cNvPicPr>
+                      <a:picLocks noChangeAspect="1" noChangeArrowheads="1"/>
+                    </pic:cNvPicPr>
+                  </pic:nvPicPr>
+                  <pic:blipFill>
+                    <a:blip r:embed="rId8">
+                      <a:extLst>
+                        <a:ext uri="{28A0092B-C50C-407E-A947-70E740481C1C}">
+                          <a14:useLocalDpi xmlns:a14="http://schemas.microsoft.com/office/drawing/2010/main" val="0"/>
+                        </a:ext>
+                      </a:extLst>
+                    </a:blip>
+                    <a:srcRect/>
+                    <a:stretch>
+                      <a:fillRect/>
+                    </a:stretch>
+                  </pic:blipFill>
+                  <pic:spPr bwMode="auto">
+                    <a:xfrm>
+                      <a:off x="0" y="0"/>
+                      <a:ext cx="6032860" cy="1947379"/>
+                    </a:xfrm>
+                    <a:prstGeom prst="rect">
+                      <a:avLst/>
+                    </a:prstGeom>
+                    <a:noFill/>
+                    <a:ln>
+                      <a:noFill/>
+                    </a:ln>
+                  </pic:spPr>
+                </pic:pic>
+              </a:graphicData>
+            </a:graphic>
+          </wp:inline>
+        </w:drawing>
+      </w:r>
+    </w:p>
+    <w:p>
+      <w:pPr>
+        <w:rPr>
+          <w:lang w:val="en-US"/>
+        </w:rPr>
+      </w:pPr>
+    </w:p>
+    <w:p>
+      <w:r>
+        <w:rPr>
+          <w:lang w:val="en-US"/>
+        </w:rPr>
+        <w:t>All the modules used were ones that were developed in the previous lab with slight modifications</w:t>
+      </w:r>
+      <w:r>
+        <w:rPr>
+          <w:lang w:val="en-US"/>
+        </w:rPr>
+        <w:t xml:space="preserve"> so that they would work for the task at hand</w:t>
+      </w:r>
+      <w:r>
+        <w:t>. Shown below is the module hierarchy shown in vivado:</w:t>
+      </w:r>
+    </w:p>
+    <w:p>
+      <w:pPr>
+        <w:jc w:val="center"/>
+      </w:pPr>
+      <w:r>
+        <w:rPr>
+          <w:noProof/>
+        </w:rPr>
+        <w:drawing>
+          <wp:inline distT="0" distB="0" distL="0" distR="0" wp14:anchorId="27F57F88" wp14:editId="11F3D4B3">
+            <wp:extent cx="2603390" cy="4959458"/>
+            <wp:effectExtent l="0" t="0" r="6985" b="0"/>
+            <wp:docPr id="5" name="Picture 5"/>
+            <wp:cNvGraphicFramePr>
+              <a:graphicFrameLocks xmlns:a="http://schemas.openxmlformats.org/drawingml/2006/main" noChangeAspect="1"/>
+            </wp:cNvGraphicFramePr>
+            <a:graphic xmlns:a="http://schemas.openxmlformats.org/drawingml/2006/main">
+              <a:graphicData uri="http://schemas.openxmlformats.org/drawingml/2006/picture">
+                <pic:pic xmlns:pic="http://schemas.openxmlformats.org/drawingml/2006/picture">
+                  <pic:nvPicPr>
+                    <pic:cNvPr id="0" name="Picture 2"/>
+                    <pic:cNvPicPr>
+                      <a:picLocks noChangeAspect="1" noChangeArrowheads="1"/>
+                    </pic:cNvPicPr>
+                  </pic:nvPicPr>
+                  <pic:blipFill>
+                    <a:blip r:embed="rId9">
+                      <a:extLst>
+                        <a:ext uri="{28A0092B-C50C-407E-A947-70E740481C1C}">
+                          <a14:useLocalDpi xmlns:a14="http://schemas.microsoft.com/office/drawing/2010/main" val="0"/>
+                        </a:ext>
+                      </a:extLst>
+                    </a:blip>
+                    <a:srcRect/>
+                    <a:stretch>
+                      <a:fillRect/>
+                    </a:stretch>
+                  </pic:blipFill>
+                  <pic:spPr bwMode="auto">
+                    <a:xfrm>
+                      <a:off x="0" y="0"/>
+                      <a:ext cx="2609118" cy="4970370"/>
+                    </a:xfrm>
+                    <a:prstGeom prst="rect">
+                      <a:avLst/>
+                    </a:prstGeom>
+                    <a:noFill/>
+                    <a:ln>
+                      <a:noFill/>
+                    </a:ln>
+                  </pic:spPr>
+                </pic:pic>
+              </a:graphicData>
+            </a:graphic>
+          </wp:inline>
+        </w:drawing>
+      </w:r>
+    </w:p>
+    <w:p>
+      <w:pPr>
+        <w:pStyle w:val="Heading1"/>
+        <w:rPr>
+          <w:lang w:val="en-US"/>
+        </w:rPr>
+      </w:pPr>
+      <w:r>
+        <w:rPr>
+          <w:lang w:val="en-US"/>
+        </w:rPr>
+        <w:lastRenderedPageBreak/>
+        <w:t>Old Verilog Modules</w:t>
+      </w:r>
+    </w:p>
+    <w:p>
+      <w:pPr>
+        <w:jc w:val="left"/>
+        <w:rPr>
+          <w:lang w:val="en-US"/>
+        </w:rPr>
+      </w:pPr>
+      <w:r>
+        <w:rPr>
+          <w:noProof/>
+          <w:lang w:val="en-US"/>
+        </w:rPr>
+        <w:drawing>
+          <wp:inline distT="0" distB="0" distL="0" distR="0" wp14:anchorId="7F49ACD9" wp14:editId="5E500074">
+            <wp:extent cx="5943600" cy="1529080"/>
+            <wp:effectExtent l="0" t="0" r="0" b="0"/>
+            <wp:docPr id="1" name="Picture 1" descr="Text&#10;&#10;Description automatically generated"/>
+            <wp:cNvGraphicFramePr>
+              <a:graphicFrameLocks xmlns:a="http://schemas.openxmlformats.org/drawingml/2006/main" noChangeAspect="1"/>
+            </wp:cNvGraphicFramePr>
+            <a:graphic xmlns:a="http://schemas.openxmlformats.org/drawingml/2006/main">
+              <a:graphicData uri="http://schemas.openxmlformats.org/drawingml/2006/picture">
+                <pic:pic xmlns:pic="http://schemas.openxmlformats.org/drawingml/2006/picture">
+                  <pic:nvPicPr>
+                    <pic:cNvPr id="1" name="Picture 1" descr="Text&#10;&#10;Description automatically generated"/>
+                    <pic:cNvPicPr>
+                      <a:picLocks noChangeAspect="1" noChangeArrowheads="1"/>
+                    </pic:cNvPicPr>
+                  </pic:nvPicPr>
+                  <pic:blipFill>
+                    <a:blip r:embed="rId10">
+                      <a:extLst>
+                        <a:ext uri="{28A0092B-C50C-407E-A947-70E740481C1C}">
+                          <a14:useLocalDpi xmlns:a14="http://schemas.microsoft.com/office/drawing/2010/main" val="0"/>
+                        </a:ext>
+                      </a:extLst>
+                    </a:blip>
+                    <a:srcRect/>
+                    <a:stretch>
+                      <a:fillRect/>
+                    </a:stretch>
+                  </pic:blipFill>
+                  <pic:spPr bwMode="auto">
+                    <a:xfrm>
+                      <a:off x="0" y="0"/>
+                      <a:ext cx="5943600" cy="1529080"/>
+                    </a:xfrm>
+                    <a:prstGeom prst="rect">
+                      <a:avLst/>
+                    </a:prstGeom>
+                    <a:noFill/>
+                    <a:ln>
+                      <a:noFill/>
+                    </a:ln>
+                  </pic:spPr>
+                </pic:pic>
+              </a:graphicData>
+            </a:graphic>
+          </wp:inline>
+        </w:drawing>
+      </w:r>
+    </w:p>
+    <w:p>
+      <w:pPr>
+        <w:jc w:val="left"/>
+        <w:rPr>
+          <w:lang w:val="en-US"/>
+        </w:rPr>
+      </w:pPr>
+    </w:p>
+    <w:p>
+      <w:pPr>
+        <w:pStyle w:val="Heading1"/>
+        <w:rPr>
+          <w:lang w:val="en-US"/>
+        </w:rPr>
+      </w:pPr>
+      <w:r>
+        <w:rPr>
+          <w:lang w:val="en-US"/>
+        </w:rPr>
+        <w:t>New Verilog Modules</w:t>
+      </w:r>
+    </w:p>
+    <w:p>
+      <w:pPr>
+        <w:rPr>
+          <w:lang w:val="en-US"/>
+        </w:rPr>
+      </w:pPr>
+      <w:r>
+        <w:rPr>
+          <w:noProof/>
+          <w:lang w:val="en-US"/>
+        </w:rPr>
+        <w:drawing>
+          <wp:inline distT="0" distB="0" distL="0" distR="0" wp14:anchorId="388DD551" wp14:editId="71C4FC27">
+            <wp:extent cx="5940425" cy="921385"/>
+            <wp:effectExtent l="0" t="0" r="3175" b="0"/>
+            <wp:docPr id="8" name="Picture 8"/>
+            <wp:cNvGraphicFramePr>
+              <a:graphicFrameLocks xmlns:a="http://schemas.openxmlformats.org/drawingml/2006/main" noChangeAspect="1"/>
+            </wp:cNvGraphicFramePr>
+            <a:graphic xmlns:a="http://schemas.openxmlformats.org/drawingml/2006/main">
+              <a:graphicData uri="http://schemas.openxmlformats.org/drawingml/2006/picture">
+                <pic:pic xmlns:pic="http://schemas.openxmlformats.org/drawingml/2006/picture">
+                  <pic:nvPicPr>
+                    <pic:cNvPr id="0" name="Picture 4"/>
+                    <pic:cNvPicPr>
+                      <a:picLocks noChangeAspect="1" noChangeArrowheads="1"/>
+                    </pic:cNvPicPr>
+                  </pic:nvPicPr>
+                  <pic:blipFill>
+                    <a:blip r:embed="rId11">
+                      <a:extLst>
+                        <a:ext uri="{28A0092B-C50C-407E-A947-70E740481C1C}">
+                          <a14:useLocalDpi xmlns:a14="http://schemas.microsoft.com/office/drawing/2010/main" val="0"/>
+                        </a:ext>
+                      </a:extLst>
+                    </a:blip>
+                    <a:srcRect/>
+                    <a:stretch>
+                      <a:fillRect/>
+                    </a:stretch>
+                  </pic:blipFill>
+                  <pic:spPr bwMode="auto">
+                    <a:xfrm>
+                      <a:off x="0" y="0"/>
+                      <a:ext cx="5940425" cy="921385"/>
+                    </a:xfrm>
+                    <a:prstGeom prst="rect">
+                      <a:avLst/>
+                    </a:prstGeom>
+                    <a:noFill/>
+                    <a:ln>
+                      <a:noFill/>
+                    </a:ln>
+                  </pic:spPr>
+                </pic:pic>
+              </a:graphicData>
+            </a:graphic>
+          </wp:inline>
+        </w:drawing>
+      </w:r>
+    </w:p>
+    <w:p>
+      <w:pPr>
+        <w:jc w:val="left"/>
+        <w:rPr>
+          <w:lang w:val="en-US"/>
+        </w:rPr>
+      </w:pPr>
+    </w:p>
+    <w:p>
+      <w:pPr>
+        <w:jc w:val="left"/>
+        <w:rPr>
+          <w:lang w:val="en-US"/>
+        </w:rPr>
+      </w:pPr>
+    </w:p>
+    <w:p>
+      <w:pPr>
+        <w:jc w:val="left"/>
+        <w:rPr>
+          <w:lang w:val="en-US"/>
+        </w:rPr>
+      </w:pPr>
+    </w:p>
+    <w:p>
+      <w:pPr>
+        <w:jc w:val="left"/>
+        <w:rPr>
+          <w:rFonts w:eastAsiaTheme="majorEastAsia" w:cstheme="majorBidi"/>
+          <w:color w:val="000000" w:themeColor="text1"/>
+          <w:sz w:val="32"/>
+          <w:szCs w:val="32"/>
+          <w:lang w:val="en-US"/>
+        </w:rPr>
+      </w:pPr>
+      <w:r>
+        <w:rPr>
+          <w:lang w:val="en-US"/>
+        </w:rPr>
+        <w:br w:type="page"/>
+      </w:r>
+    </w:p>
+    <w:p>
+      <w:pPr>
+        <w:pStyle w:val="Heading1"/>
+        <w:rPr>
+          <w:lang w:val="en-US"/>
+        </w:rPr>
+      </w:pPr>
+      <w:r>
+        <w:rPr>
+          <w:lang w:val="en-US"/>
+        </w:rPr>
+        <w:lastRenderedPageBreak/>
+        <w:t>Testbench Used</w:t>
+      </w:r>
+    </w:p>
+    <w:p>
+      <w:pPr>
+        <w:rPr>
+          <w:lang w:val="en-US"/>
+        </w:rPr>
+      </w:pPr>
+      <w:r>
+        <w:rPr>
+          <w:lang w:val="en-US"/>
+        </w:rPr>
+        <w:t xml:space="preserve">I developed a testbench to verify that all the functions of the ALU were working as designed. </w:t>
+      </w:r>
+      <w:r>
+        <w:rPr>
+          <w:lang w:val="en-US"/>
+        </w:rPr>
+        <w:t xml:space="preserve">For this, 14 test cases were created to test both expected cases as well as edges cases that could potentially break the module. </w:t>
+      </w:r>
+    </w:p>
+    <w:tbl>
+      <w:tblPr>
+        <w:tblStyle w:val="TableGrid"/>
+        <w:tblW w:w="0" w:type="auto"/>
+        <w:tblLook w:val="04A0" w:firstRow="1" w:lastRow="0" w:firstColumn="1" w:lastColumn="0" w:noHBand="0" w:noVBand="1"/>
+      </w:tblPr>
+      <w:tblGrid>
+        <w:gridCol w:w="1908"/>
+        <w:gridCol w:w="1907"/>
+        <w:gridCol w:w="1830"/>
+        <w:gridCol w:w="1961"/>
+        <w:gridCol w:w="1694"/>
+      </w:tblGrid>
+      <w:tr>
+        <w:tc>
+          <w:tcPr>
+            <w:tcW w:w="1908" w:type="dxa"/>
+            <w:tcBorders>
+              <w:top w:val="single" w:sz="24" w:space="0" w:color="auto"/>
+              <w:left w:val="single" w:sz="24" w:space="0" w:color="auto"/>
+              <w:bottom w:val="single" w:sz="24" w:space="0" w:color="auto"/>
+              <w:right w:val="single" w:sz="24" w:space="0" w:color="auto"/>
+            </w:tcBorders>
+            <w:vAlign w:val="center"/>
+          </w:tcPr>
+          <w:p>
+            <w:pPr>
+              <w:jc w:val="center"/>
+              <w:rPr>
+                <w:lang w:val="en-US"/>
+              </w:rPr>
+            </w:pPr>
+            <w:r>
+              <w:rPr>
+                <w:lang w:val="en-US"/>
+              </w:rPr>
+              <w:t>A [5:0]</w:t>
+            </w:r>
+          </w:p>
+        </w:tc>
+        <w:tc>
+          <w:tcPr>
+            <w:tcW w:w="1907" w:type="dxa"/>
+            <w:tcBorders>
+              <w:top w:val="single" w:sz="24" w:space="0" w:color="auto"/>
+              <w:left w:val="single" w:sz="24" w:space="0" w:color="auto"/>
+              <w:bottom w:val="single" w:sz="24" w:space="0" w:color="auto"/>
+              <w:right w:val="single" w:sz="24" w:space="0" w:color="auto"/>
+            </w:tcBorders>
+            <w:vAlign w:val="center"/>
+          </w:tcPr>
+          <w:p>
+            <w:pPr>
+              <w:jc w:val="center"/>
+              <w:rPr>
+                <w:lang w:val="en-US"/>
+              </w:rPr>
+            </w:pPr>
+            <w:r>
+              <w:rPr>
+                <w:lang w:val="en-US"/>
+              </w:rPr>
+              <w:t>B [5:0]</w:t>
+            </w:r>
+          </w:p>
+        </w:tc>
+        <w:tc>
+          <w:tcPr>
+            <w:tcW w:w="1830" w:type="dxa"/>
+            <w:tcBorders>
+              <w:top w:val="single" w:sz="24" w:space="0" w:color="auto"/>
+              <w:left w:val="single" w:sz="24" w:space="0" w:color="auto"/>
+              <w:bottom w:val="single" w:sz="24" w:space="0" w:color="auto"/>
+              <w:right w:val="single" w:sz="24" w:space="0" w:color="auto"/>
+            </w:tcBorders>
+            <w:vAlign w:val="center"/>
+          </w:tcPr>
+          <w:p>
+            <w:pPr>
+              <w:jc w:val="center"/>
+              <w:rPr>
+                <w:lang w:val="en-US"/>
+              </w:rPr>
+            </w:pPr>
+            <w:r>
+              <w:rPr>
+                <w:lang w:val="en-US"/>
+              </w:rPr>
+              <w:t>Fxn [3:0]</w:t>
+            </w:r>
+          </w:p>
+        </w:tc>
+        <w:tc>
+          <w:tcPr>
+            <w:tcW w:w="1961" w:type="dxa"/>
+            <w:tcBorders>
+              <w:top w:val="single" w:sz="24" w:space="0" w:color="auto"/>
+              <w:left w:val="single" w:sz="24" w:space="0" w:color="auto"/>
+              <w:bottom w:val="single" w:sz="24" w:space="0" w:color="auto"/>
+              <w:right w:val="single" w:sz="24" w:space="0" w:color="auto"/>
+            </w:tcBorders>
+            <w:vAlign w:val="center"/>
+          </w:tcPr>
+          <w:p>
+            <w:pPr>
+              <w:jc w:val="center"/>
+              <w:rPr>
+                <w:lang w:val="en-US"/>
+              </w:rPr>
+            </w:pPr>
+            <w:r>
+              <w:rPr>
+                <w:lang w:val="en-US"/>
+              </w:rPr>
+              <w:t>Expected Out [5:0]</w:t>
+            </w:r>
+          </w:p>
+        </w:tc>
+        <w:tc>
+          <w:tcPr>
+            <w:tcW w:w="1694" w:type="dxa"/>
+            <w:tcBorders>
+              <w:top w:val="single" w:sz="24" w:space="0" w:color="auto"/>
+              <w:left w:val="single" w:sz="24" w:space="0" w:color="auto"/>
+              <w:bottom w:val="single" w:sz="24" w:space="0" w:color="auto"/>
+              <w:right w:val="single" w:sz="24" w:space="0" w:color="auto"/>
+            </w:tcBorders>
+            <w:vAlign w:val="center"/>
+          </w:tcPr>
+          <w:p>
+            <w:pPr>
+              <w:jc w:val="center"/>
+              <w:rPr>
+                <w:lang w:val="en-US"/>
+              </w:rPr>
+            </w:pPr>
+            <w:r>
+              <w:rPr>
+                <w:lang w:val="en-US"/>
+              </w:rPr>
+              <w:t>Function</w:t>
+            </w:r>
+          </w:p>
+        </w:tc>
+      </w:tr>
+      <w:tr>
+        <w:tc>
+          <w:tcPr>
+            <w:tcW w:w="1908" w:type="dxa"/>
+            <w:tcBorders>
+              <w:top w:val="single" w:sz="24" w:space="0" w:color="auto"/>
+              <w:left w:val="single" w:sz="24" w:space="0" w:color="auto"/>
+              <w:right w:val="single" w:sz="24" w:space="0" w:color="auto"/>
+            </w:tcBorders>
+            <w:vAlign w:val="center"/>
+          </w:tcPr>
+          <w:p>
+            <w:pPr>
+              <w:jc w:val="center"/>
+              <w:rPr>
+                <w:lang w:val="en-US"/>
+              </w:rPr>
+            </w:pPr>
+            <w:r>
+              <w:rPr>
+                <w:lang w:val="en-US"/>
+              </w:rPr>
+              <w:t>001000</w:t>
+            </w:r>
+          </w:p>
+        </w:tc>
+        <w:tc>
+          <w:tcPr>
+            <w:tcW w:w="1907" w:type="dxa"/>
+            <w:tcBorders>
+              <w:top w:val="single" w:sz="24" w:space="0" w:color="auto"/>
+              <w:left w:val="single" w:sz="24" w:space="0" w:color="auto"/>
+              <w:right w:val="single" w:sz="24" w:space="0" w:color="auto"/>
+            </w:tcBorders>
+            <w:vAlign w:val="center"/>
+          </w:tcPr>
+          <w:p>
+            <w:pPr>
+              <w:jc w:val="center"/>
+              <w:rPr>
+                <w:lang w:val="en-US"/>
+              </w:rPr>
+            </w:pPr>
+            <w:r>
+              <w:rPr>
+                <w:lang w:val="en-US"/>
+              </w:rPr>
+              <w:t>000000</w:t>
+            </w:r>
+          </w:p>
+        </w:tc>
+        <w:tc>
+          <w:tcPr>
+            <w:tcW w:w="1830" w:type="dxa"/>
+            <w:tcBorders>
+              <w:top w:val="single" w:sz="24" w:space="0" w:color="auto"/>
+              <w:left w:val="single" w:sz="24" w:space="0" w:color="auto"/>
+              <w:right w:val="single" w:sz="24" w:space="0" w:color="auto"/>
+            </w:tcBorders>
+            <w:vAlign w:val="center"/>
+          </w:tcPr>
+          <w:p>
+            <w:pPr>
+              <w:jc w:val="center"/>
+              <w:rPr>
+                <w:lang w:val="en-US"/>
+              </w:rPr>
+            </w:pPr>
+            <w:r>
+              <w:rPr>
+                <w:lang w:val="en-US"/>
+              </w:rPr>
+              <w:t>000</w:t>
+            </w:r>
+          </w:p>
+        </w:tc>
+        <w:tc>
+          <w:tcPr>
+            <w:tcW w:w="1961" w:type="dxa"/>
+            <w:tcBorders>
+              <w:top w:val="single" w:sz="24" w:space="0" w:color="auto"/>
+              <w:left w:val="single" w:sz="24" w:space="0" w:color="auto"/>
+              <w:right w:val="single" w:sz="24" w:space="0" w:color="auto"/>
+            </w:tcBorders>
+            <w:vAlign w:val="center"/>
+          </w:tcPr>
+          <w:p>
+            <w:pPr>
+              <w:jc w:val="center"/>
+              <w:rPr>
+                <w:lang w:val="en-US"/>
+              </w:rPr>
+            </w:pPr>
+            <w:r>
+              <w:rPr>
+                <w:lang w:val="en-US"/>
+              </w:rPr>
+              <w:t>001000</w:t>
+            </w:r>
+          </w:p>
+        </w:tc>
+        <w:tc>
+          <w:tcPr>
+            <w:tcW w:w="1694" w:type="dxa"/>
+            <w:tcBorders>
+              <w:top w:val="single" w:sz="24" w:space="0" w:color="auto"/>
+              <w:left w:val="single" w:sz="24" w:space="0" w:color="auto"/>
+              <w:right w:val="single" w:sz="24" w:space="0" w:color="auto"/>
+            </w:tcBorders>
+            <w:vAlign w:val="center"/>
+          </w:tcPr>
+          <w:p>
+            <w:pPr>
+              <w:jc w:val="center"/>
+              <w:rPr>
+                <w:lang w:val="en-US"/>
+              </w:rPr>
+            </w:pPr>
+            <w:r>
+              <w:rPr>
+                <w:lang w:val="en-US"/>
+              </w:rPr>
+              <w:t>Ret A for +ve A</w:t>
+            </w:r>
+          </w:p>
+        </w:tc>
+      </w:tr>
+      <w:tr>
+        <w:tc>
+          <w:tcPr>
+            <w:tcW w:w="1908" w:type="dxa"/>
+            <w:tcBorders>
+              <w:left w:val="single" w:sz="24" w:space="0" w:color="auto"/>
+              <w:right w:val="single" w:sz="24" w:space="0" w:color="auto"/>
+            </w:tcBorders>
+            <w:vAlign w:val="center"/>
+          </w:tcPr>
+          <w:p>
+            <w:pPr>
+              <w:jc w:val="center"/>
+              <w:rPr>
+                <w:lang w:val="en-US"/>
+              </w:rPr>
+            </w:pPr>
+            <w:r>
+              <w:rPr>
+                <w:lang w:val="en-US"/>
+              </w:rPr>
+              <w:t>010010</w:t>
+            </w:r>
+          </w:p>
+        </w:tc>
+        <w:tc>
+          <w:tcPr>
+            <w:tcW w:w="1907" w:type="dxa"/>
+            <w:tcBorders>
+              <w:left w:val="single" w:sz="24" w:space="0" w:color="auto"/>
+              <w:right w:val="single" w:sz="24" w:space="0" w:color="auto"/>
+            </w:tcBorders>
+            <w:vAlign w:val="center"/>
+          </w:tcPr>
+          <w:p>
+            <w:pPr>
+              <w:jc w:val="center"/>
+              <w:rPr>
+                <w:lang w:val="en-US"/>
+              </w:rPr>
+            </w:pPr>
+            <w:r>
+              <w:rPr>
+                <w:lang w:val="en-US"/>
+              </w:rPr>
+              <w:t>0</w:t>
+            </w:r>
+            <w:r>
+              <w:rPr>
+                <w:lang w:val="en-US"/>
+              </w:rPr>
+              <w:t>01010</w:t>
+            </w:r>
+          </w:p>
+        </w:tc>
+        <w:tc>
+          <w:tcPr>
+            <w:tcW w:w="1830" w:type="dxa"/>
+            <w:tcBorders>
+              <w:left w:val="single" w:sz="24" w:space="0" w:color="auto"/>
+              <w:right w:val="single" w:sz="24" w:space="0" w:color="auto"/>
+            </w:tcBorders>
+            <w:vAlign w:val="center"/>
+          </w:tcPr>
+          <w:p>
+            <w:pPr>
+              <w:jc w:val="center"/>
+              <w:rPr>
+                <w:lang w:val="en-US"/>
+              </w:rPr>
+            </w:pPr>
+            <w:r>
+              <w:rPr>
+                <w:lang w:val="en-US"/>
+              </w:rPr>
+              <w:t>001</w:t>
+            </w:r>
+          </w:p>
+        </w:tc>
+        <w:tc>
+          <w:tcPr>
+            <w:tcW w:w="1961" w:type="dxa"/>
+            <w:tcBorders>
+              <w:left w:val="single" w:sz="24" w:space="0" w:color="auto"/>
+              <w:right w:val="single" w:sz="24" w:space="0" w:color="auto"/>
+            </w:tcBorders>
+            <w:vAlign w:val="center"/>
+          </w:tcPr>
+          <w:p>
+            <w:pPr>
+              <w:jc w:val="center"/>
+              <w:rPr>
+                <w:lang w:val="en-US"/>
+              </w:rPr>
+            </w:pPr>
+            <w:r>
+              <w:rPr>
+                <w:lang w:val="en-US"/>
+              </w:rPr>
+              <w:t>001010</w:t>
+            </w:r>
+          </w:p>
+        </w:tc>
+        <w:tc>
+          <w:tcPr>
+            <w:tcW w:w="1694" w:type="dxa"/>
+            <w:tcBorders>
+              <w:left w:val="single" w:sz="24" w:space="0" w:color="auto"/>
+              <w:right w:val="single" w:sz="24" w:space="0" w:color="auto"/>
+            </w:tcBorders>
+            <w:vAlign w:val="center"/>
+          </w:tcPr>
+          <w:p>
+            <w:pPr>
+              <w:jc w:val="center"/>
+              <w:rPr>
+                <w:lang w:val="en-US"/>
+              </w:rPr>
+            </w:pPr>
+            <w:r>
+              <w:rPr>
+                <w:lang w:val="en-US"/>
+              </w:rPr>
+              <w:t>Ret B for +ve B</w:t>
+            </w:r>
+          </w:p>
+        </w:tc>
+      </w:tr>
+      <w:tr>
+        <w:tc>
+          <w:tcPr>
+            <w:tcW w:w="1908" w:type="dxa"/>
+            <w:tcBorders>
+              <w:left w:val="single" w:sz="24" w:space="0" w:color="auto"/>
+              <w:right w:val="single" w:sz="24" w:space="0" w:color="auto"/>
+            </w:tcBorders>
+            <w:vAlign w:val="center"/>
+          </w:tcPr>
+          <w:p>
+            <w:pPr>
+              <w:jc w:val="center"/>
+              <w:rPr>
+                <w:lang w:val="en-US"/>
+              </w:rPr>
+            </w:pPr>
+            <w:r>
+              <w:rPr>
+                <w:lang w:val="en-US"/>
+              </w:rPr>
+              <w:t>001010</w:t>
+            </w:r>
+          </w:p>
+        </w:tc>
+        <w:tc>
+          <w:tcPr>
+            <w:tcW w:w="1907" w:type="dxa"/>
+            <w:tcBorders>
+              <w:left w:val="single" w:sz="24" w:space="0" w:color="auto"/>
+              <w:right w:val="single" w:sz="24" w:space="0" w:color="auto"/>
+            </w:tcBorders>
+            <w:vAlign w:val="center"/>
+          </w:tcPr>
+          <w:p>
+            <w:pPr>
+              <w:jc w:val="center"/>
+              <w:rPr>
+                <w:lang w:val="en-US"/>
+              </w:rPr>
+            </w:pPr>
+            <w:r>
+              <w:rPr>
+                <w:lang w:val="en-US"/>
+              </w:rPr>
+              <w:t>001010</w:t>
+            </w:r>
+          </w:p>
+        </w:tc>
+        <w:tc>
+          <w:tcPr>
+            <w:tcW w:w="1830" w:type="dxa"/>
+            <w:tcBorders>
+              <w:left w:val="single" w:sz="24" w:space="0" w:color="auto"/>
+              <w:right w:val="single" w:sz="24" w:space="0" w:color="auto"/>
+            </w:tcBorders>
+            <w:vAlign w:val="center"/>
+          </w:tcPr>
+          <w:p>
+            <w:pPr>
+              <w:jc w:val="center"/>
+              <w:rPr>
+                <w:lang w:val="en-US"/>
+              </w:rPr>
+            </w:pPr>
+            <w:r>
+              <w:rPr>
+                <w:lang w:val="en-US"/>
+              </w:rPr>
+              <w:t>010</w:t>
+            </w:r>
+          </w:p>
+        </w:tc>
+        <w:tc>
+          <w:tcPr>
+            <w:tcW w:w="1961" w:type="dxa"/>
+            <w:tcBorders>
+              <w:left w:val="single" w:sz="24" w:space="0" w:color="auto"/>
+              <w:right w:val="single" w:sz="24" w:space="0" w:color="auto"/>
+            </w:tcBorders>
+            <w:vAlign w:val="center"/>
+          </w:tcPr>
+          <w:p>
+            <w:pPr>
+              <w:jc w:val="center"/>
+              <w:rPr>
+                <w:lang w:val="en-US"/>
+              </w:rPr>
+            </w:pPr>
+            <w:r>
+              <w:rPr>
+                <w:lang w:val="en-US"/>
+              </w:rPr>
+              <w:t>110110</w:t>
+            </w:r>
+          </w:p>
+        </w:tc>
+        <w:tc>
+          <w:tcPr>
+            <w:tcW w:w="1694" w:type="dxa"/>
+            <w:tcBorders>
+              <w:left w:val="single" w:sz="24" w:space="0" w:color="auto"/>
+              <w:right w:val="single" w:sz="24" w:space="0" w:color="auto"/>
+            </w:tcBorders>
+            <w:vAlign w:val="center"/>
+          </w:tcPr>
+          <w:p>
+            <w:pPr>
+              <w:jc w:val="center"/>
+              <w:rPr>
+                <w:lang w:val="en-US"/>
+              </w:rPr>
+            </w:pPr>
+            <w:r>
+              <w:rPr>
+                <w:lang w:val="en-US"/>
+              </w:rPr>
+              <w:t>Ret -A for +ve A</w:t>
+            </w:r>
+          </w:p>
+        </w:tc>
+      </w:tr>
+      <w:tr>
+        <w:tc>
+          <w:tcPr>
+            <w:tcW w:w="1908" w:type="dxa"/>
+            <w:tcBorders>
+              <w:left w:val="single" w:sz="24" w:space="0" w:color="auto"/>
+              <w:right w:val="single" w:sz="24" w:space="0" w:color="auto"/>
+            </w:tcBorders>
+            <w:vAlign w:val="center"/>
+          </w:tcPr>
+          <w:p>
+            <w:pPr>
+              <w:jc w:val="center"/>
+              <w:rPr>
+                <w:lang w:val="en-US"/>
+              </w:rPr>
+            </w:pPr>
+            <w:r>
+              <w:rPr>
+                <w:lang w:val="en-US"/>
+              </w:rPr>
+              <w:t>001010</w:t>
+            </w:r>
+          </w:p>
+        </w:tc>
+        <w:tc>
+          <w:tcPr>
+            <w:tcW w:w="1907" w:type="dxa"/>
+            <w:tcBorders>
+              <w:left w:val="single" w:sz="24" w:space="0" w:color="auto"/>
+              <w:right w:val="single" w:sz="24" w:space="0" w:color="auto"/>
+            </w:tcBorders>
+            <w:vAlign w:val="center"/>
+          </w:tcPr>
+          <w:p>
+            <w:pPr>
+              <w:jc w:val="center"/>
+              <w:rPr>
+                <w:lang w:val="en-US"/>
+              </w:rPr>
+            </w:pPr>
+            <w:r>
+              <w:rPr>
+                <w:lang w:val="en-US"/>
+              </w:rPr>
+              <w:t>001110</w:t>
+            </w:r>
+          </w:p>
+        </w:tc>
+        <w:tc>
+          <w:tcPr>
+            <w:tcW w:w="1830" w:type="dxa"/>
+            <w:tcBorders>
+              <w:left w:val="single" w:sz="24" w:space="0" w:color="auto"/>
+              <w:right w:val="single" w:sz="24" w:space="0" w:color="auto"/>
+            </w:tcBorders>
+            <w:vAlign w:val="center"/>
+          </w:tcPr>
+          <w:p>
+            <w:pPr>
+              <w:jc w:val="center"/>
+              <w:rPr>
+                <w:lang w:val="en-US"/>
+              </w:rPr>
+            </w:pPr>
+            <w:r>
+              <w:rPr>
+                <w:lang w:val="en-US"/>
+              </w:rPr>
+              <w:t>011</w:t>
+            </w:r>
+          </w:p>
+        </w:tc>
+        <w:tc>
+          <w:tcPr>
+            <w:tcW w:w="1961" w:type="dxa"/>
+            <w:tcBorders>
+              <w:left w:val="single" w:sz="24" w:space="0" w:color="auto"/>
+              <w:right w:val="single" w:sz="24" w:space="0" w:color="auto"/>
+            </w:tcBorders>
+            <w:vAlign w:val="center"/>
+          </w:tcPr>
+          <w:p>
+            <w:pPr>
+              <w:jc w:val="center"/>
+              <w:rPr>
+                <w:lang w:val="en-US"/>
+              </w:rPr>
+            </w:pPr>
+            <w:r>
+              <w:rPr>
+                <w:lang w:val="en-US"/>
+              </w:rPr>
+              <w:t>110010</w:t>
+            </w:r>
+          </w:p>
+        </w:tc>
+        <w:tc>
+          <w:tcPr>
+            <w:tcW w:w="1694" w:type="dxa"/>
+            <w:tcBorders>
+              <w:left w:val="single" w:sz="24" w:space="0" w:color="auto"/>
+              <w:right w:val="single" w:sz="24" w:space="0" w:color="auto"/>
+            </w:tcBorders>
+            <w:vAlign w:val="center"/>
+          </w:tcPr>
+          <w:p>
+            <w:pPr>
+              <w:jc w:val="center"/>
+              <w:rPr>
+                <w:lang w:val="en-US"/>
+              </w:rPr>
+            </w:pPr>
+            <w:r>
+              <w:rPr>
+                <w:lang w:val="en-US"/>
+              </w:rPr>
+              <w:t xml:space="preserve">Ret -B for +ve B </w:t>
+            </w:r>
+          </w:p>
+        </w:tc>
+      </w:tr>
+      <w:tr>
+        <w:tc>
+          <w:tcPr>
+            <w:tcW w:w="1908" w:type="dxa"/>
+            <w:tcBorders>
+              <w:left w:val="single" w:sz="24" w:space="0" w:color="auto"/>
+              <w:right w:val="single" w:sz="24" w:space="0" w:color="auto"/>
+            </w:tcBorders>
+            <w:vAlign w:val="center"/>
+          </w:tcPr>
+          <w:p>
+            <w:pPr>
+              <w:jc w:val="center"/>
+              <w:rPr>
+                <w:lang w:val="en-US"/>
+              </w:rPr>
+            </w:pPr>
+            <w:r>
+              <w:rPr>
+                <w:lang w:val="en-US"/>
+              </w:rPr>
+              <w:t>101010</w:t>
+            </w:r>
+          </w:p>
+        </w:tc>
+        <w:tc>
+          <w:tcPr>
+            <w:tcW w:w="1907" w:type="dxa"/>
+            <w:tcBorders>
+              <w:left w:val="single" w:sz="24" w:space="0" w:color="auto"/>
+              <w:right w:val="single" w:sz="24" w:space="0" w:color="auto"/>
+            </w:tcBorders>
+            <w:vAlign w:val="center"/>
+          </w:tcPr>
+          <w:p>
+            <w:pPr>
+              <w:jc w:val="center"/>
+              <w:rPr>
+                <w:lang w:val="en-US"/>
+              </w:rPr>
+            </w:pPr>
+            <w:r>
+              <w:rPr>
+                <w:lang w:val="en-US"/>
+              </w:rPr>
+              <w:t>001010</w:t>
+            </w:r>
+          </w:p>
+        </w:tc>
+        <w:tc>
+          <w:tcPr>
+            <w:tcW w:w="1830" w:type="dxa"/>
+            <w:tcBorders>
+              <w:left w:val="single" w:sz="24" w:space="0" w:color="auto"/>
+              <w:right w:val="single" w:sz="24" w:space="0" w:color="auto"/>
+            </w:tcBorders>
+            <w:vAlign w:val="center"/>
+          </w:tcPr>
+          <w:p>
+            <w:pPr>
+              <w:jc w:val="center"/>
+              <w:rPr>
+                <w:lang w:val="en-US"/>
+              </w:rPr>
+            </w:pPr>
+            <w:r>
+              <w:rPr>
+                <w:lang w:val="en-US"/>
+              </w:rPr>
+              <w:t>010</w:t>
+            </w:r>
+          </w:p>
+        </w:tc>
+        <w:tc>
+          <w:tcPr>
+            <w:tcW w:w="1961" w:type="dxa"/>
+            <w:tcBorders>
+              <w:left w:val="single" w:sz="24" w:space="0" w:color="auto"/>
+              <w:right w:val="single" w:sz="24" w:space="0" w:color="auto"/>
+            </w:tcBorders>
+            <w:vAlign w:val="center"/>
+          </w:tcPr>
+          <w:p>
+            <w:pPr>
+              <w:jc w:val="center"/>
+              <w:rPr>
+                <w:lang w:val="en-US"/>
+              </w:rPr>
+            </w:pPr>
+            <w:r>
+              <w:rPr>
+                <w:lang w:val="en-US"/>
+              </w:rPr>
+              <w:t>010110</w:t>
+            </w:r>
+          </w:p>
+        </w:tc>
+        <w:tc>
+          <w:tcPr>
+            <w:tcW w:w="1694" w:type="dxa"/>
+            <w:tcBorders>
+              <w:left w:val="single" w:sz="24" w:space="0" w:color="auto"/>
+              <w:right w:val="single" w:sz="24" w:space="0" w:color="auto"/>
+            </w:tcBorders>
+            <w:vAlign w:val="center"/>
+          </w:tcPr>
+          <w:p>
+            <w:pPr>
+              <w:jc w:val="center"/>
+              <w:rPr>
+                <w:lang w:val="en-US"/>
+              </w:rPr>
+            </w:pPr>
+            <w:r>
+              <w:rPr>
+                <w:lang w:val="en-US"/>
+              </w:rPr>
+              <w:t>Ret -A for -ve A</w:t>
+            </w:r>
+          </w:p>
+        </w:tc>
+      </w:tr>
+      <w:tr>
+        <w:tc>
+          <w:tcPr>
+            <w:tcW w:w="1908" w:type="dxa"/>
+            <w:tcBorders>
+              <w:left w:val="single" w:sz="24" w:space="0" w:color="auto"/>
+              <w:right w:val="single" w:sz="24" w:space="0" w:color="auto"/>
+            </w:tcBorders>
+            <w:vAlign w:val="center"/>
+          </w:tcPr>
+          <w:p>
+            <w:pPr>
+              <w:jc w:val="center"/>
+              <w:rPr>
+                <w:lang w:val="en-US"/>
+              </w:rPr>
+            </w:pPr>
+            <w:r>
+              <w:rPr>
+                <w:lang w:val="en-US"/>
+              </w:rPr>
+              <w:t>101010</w:t>
+            </w:r>
+          </w:p>
+        </w:tc>
+        <w:tc>
+          <w:tcPr>
+            <w:tcW w:w="1907" w:type="dxa"/>
+            <w:tcBorders>
+              <w:left w:val="single" w:sz="24" w:space="0" w:color="auto"/>
+              <w:right w:val="single" w:sz="24" w:space="0" w:color="auto"/>
+            </w:tcBorders>
+            <w:vAlign w:val="center"/>
+          </w:tcPr>
+          <w:p>
+            <w:pPr>
+              <w:jc w:val="center"/>
+              <w:rPr>
+                <w:lang w:val="en-US"/>
+              </w:rPr>
+            </w:pPr>
+            <w:r>
+              <w:rPr>
+                <w:lang w:val="en-US"/>
+              </w:rPr>
+              <w:t>101110</w:t>
+            </w:r>
+          </w:p>
+        </w:tc>
+        <w:tc>
+          <w:tcPr>
+            <w:tcW w:w="1830" w:type="dxa"/>
+            <w:tcBorders>
+              <w:left w:val="single" w:sz="24" w:space="0" w:color="auto"/>
+              <w:right w:val="single" w:sz="24" w:space="0" w:color="auto"/>
+            </w:tcBorders>
+            <w:vAlign w:val="center"/>
+          </w:tcPr>
+          <w:p>
+            <w:pPr>
+              <w:jc w:val="center"/>
+              <w:rPr>
+                <w:lang w:val="en-US"/>
+              </w:rPr>
+            </w:pPr>
+            <w:r>
+              <w:rPr>
+                <w:lang w:val="en-US"/>
+              </w:rPr>
+              <w:t>011</w:t>
+            </w:r>
+          </w:p>
+        </w:tc>
+        <w:tc>
+          <w:tcPr>
+            <w:tcW w:w="1961" w:type="dxa"/>
+            <w:tcBorders>
+              <w:left w:val="single" w:sz="24" w:space="0" w:color="auto"/>
+              <w:right w:val="single" w:sz="24" w:space="0" w:color="auto"/>
+            </w:tcBorders>
+            <w:vAlign w:val="center"/>
+          </w:tcPr>
+          <w:p>
+            <w:pPr>
+              <w:jc w:val="center"/>
+              <w:rPr>
+                <w:lang w:val="en-US"/>
+              </w:rPr>
+            </w:pPr>
+            <w:r>
+              <w:rPr>
+                <w:lang w:val="en-US"/>
+              </w:rPr>
+              <w:t>010010</w:t>
+            </w:r>
+          </w:p>
+        </w:tc>
+        <w:tc>
+          <w:tcPr>
+            <w:tcW w:w="1694" w:type="dxa"/>
+            <w:tcBorders>
+              <w:left w:val="single" w:sz="24" w:space="0" w:color="auto"/>
+              <w:right w:val="single" w:sz="24" w:space="0" w:color="auto"/>
+            </w:tcBorders>
+            <w:vAlign w:val="center"/>
+          </w:tcPr>
+          <w:p>
+            <w:pPr>
+              <w:jc w:val="center"/>
+              <w:rPr>
+                <w:lang w:val="en-US"/>
+              </w:rPr>
+            </w:pPr>
+            <w:r>
+              <w:rPr>
+                <w:lang w:val="en-US"/>
+              </w:rPr>
+              <w:t>Ret -B for -ve B</w:t>
+            </w:r>
+          </w:p>
+        </w:tc>
+      </w:tr>
+      <w:tr>
+        <w:tc>
+          <w:tcPr>
+            <w:tcW w:w="1908" w:type="dxa"/>
+            <w:tcBorders>
+              <w:left w:val="single" w:sz="24" w:space="0" w:color="auto"/>
+              <w:right w:val="single" w:sz="24" w:space="0" w:color="auto"/>
+            </w:tcBorders>
+            <w:vAlign w:val="center"/>
+          </w:tcPr>
+          <w:p>
+            <w:pPr>
+              <w:jc w:val="center"/>
+              <w:rPr>
+                <w:lang w:val="en-US"/>
+              </w:rPr>
+            </w:pPr>
+            <w:r>
+              <w:rPr>
+                <w:lang w:val="en-US"/>
+              </w:rPr>
+              <w:t>000010</w:t>
+            </w:r>
+          </w:p>
+        </w:tc>
+        <w:tc>
+          <w:tcPr>
+            <w:tcW w:w="1907" w:type="dxa"/>
+            <w:tcBorders>
+              <w:left w:val="single" w:sz="24" w:space="0" w:color="auto"/>
+              <w:right w:val="single" w:sz="24" w:space="0" w:color="auto"/>
+            </w:tcBorders>
+            <w:vAlign w:val="center"/>
+          </w:tcPr>
+          <w:p>
+            <w:pPr>
+              <w:jc w:val="center"/>
+              <w:rPr>
+                <w:lang w:val="en-US"/>
+              </w:rPr>
+            </w:pPr>
+            <w:r>
+              <w:rPr>
+                <w:lang w:val="en-US"/>
+              </w:rPr>
+              <w:t>001010</w:t>
+            </w:r>
+          </w:p>
+        </w:tc>
+        <w:tc>
+          <w:tcPr>
+            <w:tcW w:w="1830" w:type="dxa"/>
+            <w:tcBorders>
+              <w:left w:val="single" w:sz="24" w:space="0" w:color="auto"/>
+              <w:right w:val="single" w:sz="24" w:space="0" w:color="auto"/>
+            </w:tcBorders>
+            <w:vAlign w:val="center"/>
+          </w:tcPr>
+          <w:p>
+            <w:pPr>
+              <w:jc w:val="center"/>
+              <w:rPr>
+                <w:lang w:val="en-US"/>
+              </w:rPr>
+            </w:pPr>
+            <w:r>
+              <w:rPr>
+                <w:lang w:val="en-US"/>
+              </w:rPr>
+              <w:t>100</w:t>
+            </w:r>
+          </w:p>
+        </w:tc>
+        <w:tc>
+          <w:tcPr>
+            <w:tcW w:w="1961" w:type="dxa"/>
+            <w:tcBorders>
+              <w:left w:val="single" w:sz="24" w:space="0" w:color="auto"/>
+              <w:right w:val="single" w:sz="24" w:space="0" w:color="auto"/>
+            </w:tcBorders>
+            <w:vAlign w:val="center"/>
+          </w:tcPr>
+          <w:p>
+            <w:pPr>
+              <w:jc w:val="center"/>
+              <w:rPr>
+                <w:lang w:val="en-US"/>
+              </w:rPr>
+            </w:pPr>
+            <w:r>
+              <w:rPr>
+                <w:lang w:val="en-US"/>
+              </w:rPr>
+              <w:t>000001</w:t>
+            </w:r>
+          </w:p>
+        </w:tc>
+        <w:tc>
+          <w:tcPr>
+            <w:tcW w:w="1694" w:type="dxa"/>
+            <w:tcBorders>
+              <w:left w:val="single" w:sz="24" w:space="0" w:color="auto"/>
+              <w:right w:val="single" w:sz="24" w:space="0" w:color="auto"/>
+            </w:tcBorders>
+            <w:vAlign w:val="center"/>
+          </w:tcPr>
+          <w:p>
+            <w:pPr>
+              <w:jc w:val="center"/>
+              <w:rPr>
+                <w:lang w:val="en-US"/>
+              </w:rPr>
+            </w:pPr>
+            <w:r>
+              <w:rPr>
+                <w:lang w:val="en-US"/>
+              </w:rPr>
+              <w:t>Ret A&lt; B for +ve A and +ve B with A&lt;B</w:t>
+            </w:r>
+          </w:p>
+        </w:tc>
+      </w:tr>
+      <w:tr>
+        <w:tc>
+          <w:tcPr>
+            <w:tcW w:w="1908" w:type="dxa"/>
+            <w:tcBorders>
+              <w:left w:val="single" w:sz="24" w:space="0" w:color="auto"/>
+              <w:right w:val="single" w:sz="24" w:space="0" w:color="auto"/>
+            </w:tcBorders>
+            <w:vAlign w:val="center"/>
+          </w:tcPr>
+          <w:p>
+            <w:pPr>
+              <w:jc w:val="center"/>
+              <w:rPr>
+                <w:lang w:val="en-US"/>
+              </w:rPr>
+            </w:pPr>
+            <w:r>
+              <w:rPr>
+                <w:lang w:val="en-US"/>
+              </w:rPr>
+              <w:t>000100</w:t>
+            </w:r>
+          </w:p>
+        </w:tc>
+        <w:tc>
+          <w:tcPr>
+            <w:tcW w:w="1907" w:type="dxa"/>
+            <w:tcBorders>
+              <w:left w:val="single" w:sz="24" w:space="0" w:color="auto"/>
+              <w:right w:val="single" w:sz="24" w:space="0" w:color="auto"/>
+            </w:tcBorders>
+            <w:vAlign w:val="center"/>
+          </w:tcPr>
+          <w:p>
+            <w:pPr>
+              <w:jc w:val="center"/>
+              <w:rPr>
+                <w:lang w:val="en-US"/>
+              </w:rPr>
+            </w:pPr>
+            <w:r>
+              <w:rPr>
+                <w:lang w:val="en-US"/>
+              </w:rPr>
+              <w:t>000010</w:t>
+            </w:r>
+          </w:p>
+        </w:tc>
+        <w:tc>
+          <w:tcPr>
+            <w:tcW w:w="1830" w:type="dxa"/>
+            <w:tcBorders>
+              <w:left w:val="single" w:sz="24" w:space="0" w:color="auto"/>
+              <w:right w:val="single" w:sz="24" w:space="0" w:color="auto"/>
+            </w:tcBorders>
+            <w:vAlign w:val="center"/>
+          </w:tcPr>
+          <w:p>
+            <w:pPr>
+              <w:jc w:val="center"/>
+              <w:rPr>
+                <w:lang w:val="en-US"/>
+              </w:rPr>
+            </w:pPr>
+            <w:r>
+              <w:rPr>
+                <w:lang w:val="en-US"/>
+              </w:rPr>
+              <w:t>100</w:t>
+            </w:r>
+          </w:p>
+        </w:tc>
+        <w:tc>
+          <w:tcPr>
+            <w:tcW w:w="1961" w:type="dxa"/>
+            <w:tcBorders>
+              <w:left w:val="single" w:sz="24" w:space="0" w:color="auto"/>
+              <w:right w:val="single" w:sz="24" w:space="0" w:color="auto"/>
+            </w:tcBorders>
+            <w:vAlign w:val="center"/>
+          </w:tcPr>
+          <w:p>
+            <w:pPr>
+              <w:jc w:val="center"/>
+              <w:rPr>
+                <w:lang w:val="en-US"/>
+              </w:rPr>
+            </w:pPr>
+            <w:r>
+              <w:rPr>
+                <w:lang w:val="en-US"/>
+              </w:rPr>
+              <w:t>000000</w:t>
+            </w:r>
+          </w:p>
+        </w:tc>
+        <w:tc>
+          <w:tcPr>
+            <w:tcW w:w="1694" w:type="dxa"/>
+            <w:tcBorders>
+              <w:left w:val="single" w:sz="24" w:space="0" w:color="auto"/>
+              <w:right w:val="single" w:sz="24" w:space="0" w:color="auto"/>
+            </w:tcBorders>
+            <w:vAlign w:val="center"/>
+          </w:tcPr>
+          <w:p>
+            <w:pPr>
+              <w:jc w:val="center"/>
+              <w:rPr>
+                <w:lang w:val="en-US"/>
+              </w:rPr>
+            </w:pPr>
+            <w:r>
+              <w:rPr>
+                <w:lang w:val="en-US"/>
+              </w:rPr>
+              <w:t>Ret A&lt;B</w:t>
+            </w:r>
+            <w:r>
+              <w:rPr>
+                <w:lang w:val="en-US"/>
+              </w:rPr>
+              <w:t xml:space="preserve"> f</w:t>
+            </w:r>
+            <w:r>
+              <w:rPr>
+                <w:lang w:val="en-US"/>
+              </w:rPr>
+              <w:t>or +ve A and +ve B with A</w:t>
+            </w:r>
+            <w:r>
+              <w:rPr>
+                <w:lang w:val="en-US"/>
+              </w:rPr>
+              <w:t>&gt;</w:t>
+            </w:r>
+            <w:r>
+              <w:rPr>
+                <w:lang w:val="en-US"/>
+              </w:rPr>
+              <w:t>B</w:t>
+            </w:r>
+          </w:p>
+        </w:tc>
+      </w:tr>
+      <w:tr>
+        <w:tc>
+          <w:tcPr>
+            <w:tcW w:w="1908" w:type="dxa"/>
+            <w:tcBorders>
+              <w:left w:val="single" w:sz="24" w:space="0" w:color="auto"/>
+              <w:right w:val="single" w:sz="24" w:space="0" w:color="auto"/>
+            </w:tcBorders>
+            <w:vAlign w:val="center"/>
+          </w:tcPr>
+          <w:p>
+            <w:pPr>
+              <w:jc w:val="center"/>
+              <w:rPr>
+                <w:lang w:val="en-US"/>
+              </w:rPr>
+            </w:pPr>
+            <w:r>
+              <w:rPr>
+                <w:lang w:val="en-US"/>
+              </w:rPr>
+              <w:t>110101</w:t>
+            </w:r>
+          </w:p>
+        </w:tc>
+        <w:tc>
+          <w:tcPr>
+            <w:tcW w:w="1907" w:type="dxa"/>
+            <w:tcBorders>
+              <w:left w:val="single" w:sz="24" w:space="0" w:color="auto"/>
+              <w:right w:val="single" w:sz="24" w:space="0" w:color="auto"/>
+            </w:tcBorders>
+            <w:vAlign w:val="center"/>
+          </w:tcPr>
+          <w:p>
+            <w:pPr>
+              <w:jc w:val="center"/>
+              <w:rPr>
+                <w:lang w:val="en-US"/>
+              </w:rPr>
+            </w:pPr>
+            <w:r>
+              <w:rPr>
+                <w:lang w:val="en-US"/>
+              </w:rPr>
+              <w:t>001001</w:t>
+            </w:r>
+          </w:p>
+        </w:tc>
+        <w:tc>
+          <w:tcPr>
+            <w:tcW w:w="1830" w:type="dxa"/>
+            <w:tcBorders>
+              <w:left w:val="single" w:sz="24" w:space="0" w:color="auto"/>
+              <w:right w:val="single" w:sz="24" w:space="0" w:color="auto"/>
+            </w:tcBorders>
+            <w:vAlign w:val="center"/>
+          </w:tcPr>
+          <w:p>
+            <w:pPr>
+              <w:jc w:val="center"/>
+              <w:rPr>
+                <w:lang w:val="en-US"/>
+              </w:rPr>
+            </w:pPr>
+            <w:r>
+              <w:rPr>
+                <w:lang w:val="en-US"/>
+              </w:rPr>
+              <w:t>100</w:t>
+            </w:r>
+          </w:p>
+        </w:tc>
+        <w:tc>
+          <w:tcPr>
+            <w:tcW w:w="1961" w:type="dxa"/>
+            <w:tcBorders>
+              <w:left w:val="single" w:sz="24" w:space="0" w:color="auto"/>
+              <w:right w:val="single" w:sz="24" w:space="0" w:color="auto"/>
+            </w:tcBorders>
+            <w:vAlign w:val="center"/>
+          </w:tcPr>
+          <w:p>
+            <w:pPr>
+              <w:jc w:val="center"/>
+              <w:rPr>
+                <w:lang w:val="en-US"/>
+              </w:rPr>
+            </w:pPr>
+            <w:r>
+              <w:rPr>
+                <w:lang w:val="en-US"/>
+              </w:rPr>
+              <w:t>000001</w:t>
+            </w:r>
+          </w:p>
+        </w:tc>
+        <w:tc>
+          <w:tcPr>
+            <w:tcW w:w="1694" w:type="dxa"/>
+            <w:tcBorders>
+              <w:left w:val="single" w:sz="24" w:space="0" w:color="auto"/>
+              <w:right w:val="single" w:sz="24" w:space="0" w:color="auto"/>
+            </w:tcBorders>
+            <w:vAlign w:val="center"/>
+          </w:tcPr>
+          <w:p>
+            <w:pPr>
+              <w:jc w:val="center"/>
+              <w:rPr>
+                <w:lang w:val="en-US"/>
+              </w:rPr>
+            </w:pPr>
+            <w:r>
+              <w:rPr>
+                <w:lang w:val="en-US"/>
+              </w:rPr>
+              <w:t>Re</w:t>
+            </w:r>
+            <w:r>
+              <w:rPr>
+                <w:lang w:val="en-US"/>
+              </w:rPr>
+              <w:t>t</w:t>
+            </w:r>
+            <w:r>
+              <w:rPr>
+                <w:lang w:val="en-US"/>
+              </w:rPr>
+              <w:t xml:space="preserve"> A&lt;B</w:t>
+            </w:r>
+            <w:r>
+              <w:rPr>
+                <w:lang w:val="en-US"/>
+              </w:rPr>
+              <w:t xml:space="preserve"> f</w:t>
+            </w:r>
+            <w:r>
+              <w:rPr>
+                <w:lang w:val="en-US"/>
+              </w:rPr>
+              <w:t xml:space="preserve">or </w:t>
+            </w:r>
+            <w:r>
+              <w:rPr>
+                <w:lang w:val="en-US"/>
+              </w:rPr>
+              <w:t>-</w:t>
+            </w:r>
+            <w:r>
+              <w:rPr>
+                <w:lang w:val="en-US"/>
+              </w:rPr>
+              <w:t>ve A and +ve B with A&lt;B</w:t>
+            </w:r>
+          </w:p>
+        </w:tc>
+      </w:tr>
+      <w:tr>
+        <w:tc>
+          <w:tcPr>
+            <w:tcW w:w="1908" w:type="dxa"/>
+            <w:tcBorders>
+              <w:left w:val="single" w:sz="24" w:space="0" w:color="auto"/>
+              <w:right w:val="single" w:sz="24" w:space="0" w:color="auto"/>
+            </w:tcBorders>
+            <w:vAlign w:val="center"/>
+          </w:tcPr>
+          <w:p>
+            <w:pPr>
+              <w:jc w:val="center"/>
+              <w:rPr>
+                <w:lang w:val="en-US"/>
+              </w:rPr>
+            </w:pPr>
+            <w:r>
+              <w:rPr>
+                <w:lang w:val="en-US"/>
+              </w:rPr>
+              <w:t>001010</w:t>
+            </w:r>
+          </w:p>
+        </w:tc>
+        <w:tc>
+          <w:tcPr>
+            <w:tcW w:w="1907" w:type="dxa"/>
+            <w:tcBorders>
+              <w:left w:val="single" w:sz="24" w:space="0" w:color="auto"/>
+              <w:right w:val="single" w:sz="24" w:space="0" w:color="auto"/>
+            </w:tcBorders>
+            <w:vAlign w:val="center"/>
+          </w:tcPr>
+          <w:p>
+            <w:pPr>
+              <w:jc w:val="center"/>
+              <w:rPr>
+                <w:lang w:val="en-US"/>
+              </w:rPr>
+            </w:pPr>
+            <w:r>
+              <w:rPr>
+                <w:lang w:val="en-US"/>
+              </w:rPr>
+              <w:t>001010</w:t>
+            </w:r>
+          </w:p>
+        </w:tc>
+        <w:tc>
+          <w:tcPr>
+            <w:tcW w:w="1830" w:type="dxa"/>
+            <w:tcBorders>
+              <w:left w:val="single" w:sz="24" w:space="0" w:color="auto"/>
+              <w:right w:val="single" w:sz="24" w:space="0" w:color="auto"/>
+            </w:tcBorders>
+            <w:vAlign w:val="center"/>
+          </w:tcPr>
+          <w:p>
+            <w:pPr>
+              <w:jc w:val="center"/>
+              <w:rPr>
+                <w:lang w:val="en-US"/>
+              </w:rPr>
+            </w:pPr>
+            <w:r>
+              <w:rPr>
+                <w:lang w:val="en-US"/>
+              </w:rPr>
+              <w:t>101</w:t>
+            </w:r>
+          </w:p>
+        </w:tc>
+        <w:tc>
+          <w:tcPr>
+            <w:tcW w:w="1961" w:type="dxa"/>
+            <w:tcBorders>
+              <w:left w:val="single" w:sz="24" w:space="0" w:color="auto"/>
+              <w:right w:val="single" w:sz="24" w:space="0" w:color="auto"/>
+            </w:tcBorders>
+            <w:vAlign w:val="center"/>
+          </w:tcPr>
+          <w:p>
+            <w:pPr>
+              <w:jc w:val="center"/>
+              <w:rPr>
+                <w:lang w:val="en-US"/>
+              </w:rPr>
+            </w:pPr>
+            <w:r>
+              <w:rPr>
+                <w:lang w:val="en-US"/>
+              </w:rPr>
+              <w:t>111111</w:t>
+            </w:r>
+          </w:p>
+        </w:tc>
+        <w:tc>
+          <w:tcPr>
+            <w:tcW w:w="1694" w:type="dxa"/>
+            <w:tcBorders>
+              <w:left w:val="single" w:sz="24" w:space="0" w:color="auto"/>
+              <w:right w:val="single" w:sz="24" w:space="0" w:color="auto"/>
+            </w:tcBorders>
+            <w:vAlign w:val="center"/>
+          </w:tcPr>
+          <w:p>
+            <w:pPr>
+              <w:jc w:val="center"/>
+              <w:rPr>
+                <w:lang w:val="en-US"/>
+              </w:rPr>
+            </w:pPr>
+            <w:r>
+              <w:rPr>
+                <w:lang w:val="en-US"/>
+              </w:rPr>
+              <w:t>Ret A~^B (Bitwise XNOR)</w:t>
+            </w:r>
+          </w:p>
+        </w:tc>
+      </w:tr>
+      <w:tr>
+        <w:tc>
+          <w:tcPr>
+            <w:tcW w:w="1908" w:type="dxa"/>
+            <w:tcBorders>
+              <w:left w:val="single" w:sz="24" w:space="0" w:color="auto"/>
+              <w:right w:val="single" w:sz="24" w:space="0" w:color="auto"/>
+            </w:tcBorders>
+            <w:vAlign w:val="center"/>
+          </w:tcPr>
+          <w:p>
+            <w:pPr>
+              <w:jc w:val="center"/>
+              <w:rPr>
+                <w:lang w:val="en-US"/>
+              </w:rPr>
+            </w:pPr>
+            <w:r>
+              <w:rPr>
+                <w:lang w:val="en-US"/>
+              </w:rPr>
+              <w:t>001010</w:t>
+            </w:r>
+          </w:p>
+        </w:tc>
+        <w:tc>
+          <w:tcPr>
+            <w:tcW w:w="1907" w:type="dxa"/>
+            <w:tcBorders>
+              <w:left w:val="single" w:sz="24" w:space="0" w:color="auto"/>
+              <w:right w:val="single" w:sz="24" w:space="0" w:color="auto"/>
+            </w:tcBorders>
+            <w:vAlign w:val="center"/>
+          </w:tcPr>
+          <w:p>
+            <w:pPr>
+              <w:jc w:val="center"/>
+              <w:rPr>
+                <w:lang w:val="en-US"/>
+              </w:rPr>
+            </w:pPr>
+            <w:r>
+              <w:rPr>
+                <w:lang w:val="en-US"/>
+              </w:rPr>
+              <w:t>001010</w:t>
+            </w:r>
+          </w:p>
+        </w:tc>
+        <w:tc>
+          <w:tcPr>
+            <w:tcW w:w="1830" w:type="dxa"/>
+            <w:tcBorders>
+              <w:left w:val="single" w:sz="24" w:space="0" w:color="auto"/>
+              <w:right w:val="single" w:sz="24" w:space="0" w:color="auto"/>
+            </w:tcBorders>
+            <w:vAlign w:val="center"/>
+          </w:tcPr>
+          <w:p>
+            <w:pPr>
+              <w:jc w:val="center"/>
+              <w:rPr>
+                <w:lang w:val="en-US"/>
+              </w:rPr>
+            </w:pPr>
+            <w:r>
+              <w:rPr>
+                <w:lang w:val="en-US"/>
+              </w:rPr>
+              <w:t>110</w:t>
+            </w:r>
+          </w:p>
+        </w:tc>
+        <w:tc>
+          <w:tcPr>
+            <w:tcW w:w="1961" w:type="dxa"/>
+            <w:tcBorders>
+              <w:left w:val="single" w:sz="24" w:space="0" w:color="auto"/>
+              <w:right w:val="single" w:sz="24" w:space="0" w:color="auto"/>
+            </w:tcBorders>
+            <w:vAlign w:val="center"/>
+          </w:tcPr>
+          <w:p>
+            <w:pPr>
+              <w:jc w:val="center"/>
+              <w:rPr>
+                <w:lang w:val="en-US"/>
+              </w:rPr>
+            </w:pPr>
+            <w:r>
+              <w:rPr>
+                <w:lang w:val="en-US"/>
+              </w:rPr>
+              <w:t>010100</w:t>
+            </w:r>
+          </w:p>
+        </w:tc>
+        <w:tc>
+          <w:tcPr>
+            <w:tcW w:w="1694" w:type="dxa"/>
+            <w:tcBorders>
+              <w:left w:val="single" w:sz="24" w:space="0" w:color="auto"/>
+              <w:right w:val="single" w:sz="24" w:space="0" w:color="auto"/>
+            </w:tcBorders>
+            <w:vAlign w:val="center"/>
+          </w:tcPr>
+          <w:p>
+            <w:pPr>
+              <w:jc w:val="center"/>
+              <w:rPr>
+                <w:lang w:val="en-US"/>
+              </w:rPr>
+            </w:pPr>
+            <w:r>
+              <w:rPr>
+                <w:lang w:val="en-US"/>
+              </w:rPr>
+              <w:t>R</w:t>
+            </w:r>
+            <w:r>
+              <w:rPr>
+                <w:lang w:val="en-US"/>
+              </w:rPr>
+              <w:t>et A+B</w:t>
+            </w:r>
+            <w:r>
+              <w:rPr>
+                <w:lang w:val="en-US"/>
+              </w:rPr>
+              <w:t xml:space="preserve"> f</w:t>
+            </w:r>
+            <w:r>
+              <w:rPr>
+                <w:lang w:val="en-US"/>
+              </w:rPr>
+              <w:t>or +ve A and +ve B</w:t>
+            </w:r>
+          </w:p>
+        </w:tc>
+      </w:tr>
+      <w:tr>
+        <w:tc>
+          <w:tcPr>
+            <w:tcW w:w="1908" w:type="dxa"/>
+            <w:tcBorders>
+              <w:left w:val="single" w:sz="24" w:space="0" w:color="auto"/>
+              <w:right w:val="single" w:sz="24" w:space="0" w:color="auto"/>
+            </w:tcBorders>
+            <w:vAlign w:val="center"/>
+          </w:tcPr>
+          <w:p>
+            <w:pPr>
+              <w:jc w:val="center"/>
+              <w:rPr>
+                <w:lang w:val="en-US"/>
+              </w:rPr>
+            </w:pPr>
+            <w:r>
+              <w:rPr>
+                <w:lang w:val="en-US"/>
+              </w:rPr>
+              <w:t>001010</w:t>
+            </w:r>
+          </w:p>
+        </w:tc>
+        <w:tc>
+          <w:tcPr>
+            <w:tcW w:w="1907" w:type="dxa"/>
+            <w:tcBorders>
+              <w:left w:val="single" w:sz="24" w:space="0" w:color="auto"/>
+              <w:right w:val="single" w:sz="24" w:space="0" w:color="auto"/>
+            </w:tcBorders>
+            <w:vAlign w:val="center"/>
+          </w:tcPr>
+          <w:p>
+            <w:pPr>
+              <w:jc w:val="center"/>
+              <w:rPr>
+                <w:lang w:val="en-US"/>
+              </w:rPr>
+            </w:pPr>
+            <w:r>
+              <w:rPr>
+                <w:lang w:val="en-US"/>
+              </w:rPr>
+              <w:t>110110</w:t>
+            </w:r>
+          </w:p>
+        </w:tc>
+        <w:tc>
+          <w:tcPr>
+            <w:tcW w:w="1830" w:type="dxa"/>
+            <w:tcBorders>
+              <w:left w:val="single" w:sz="24" w:space="0" w:color="auto"/>
+              <w:right w:val="single" w:sz="24" w:space="0" w:color="auto"/>
+            </w:tcBorders>
+            <w:vAlign w:val="center"/>
+          </w:tcPr>
+          <w:p>
+            <w:pPr>
+              <w:jc w:val="center"/>
+              <w:rPr>
+                <w:lang w:val="en-US"/>
+              </w:rPr>
+            </w:pPr>
+            <w:r>
+              <w:rPr>
+                <w:lang w:val="en-US"/>
+              </w:rPr>
+              <w:t>110</w:t>
+            </w:r>
+          </w:p>
+        </w:tc>
+        <w:tc>
+          <w:tcPr>
+            <w:tcW w:w="1961" w:type="dxa"/>
+            <w:tcBorders>
+              <w:left w:val="single" w:sz="24" w:space="0" w:color="auto"/>
+              <w:right w:val="single" w:sz="24" w:space="0" w:color="auto"/>
+            </w:tcBorders>
+            <w:vAlign w:val="center"/>
+          </w:tcPr>
+          <w:p>
+            <w:pPr>
+              <w:jc w:val="center"/>
+              <w:rPr>
+                <w:lang w:val="en-US"/>
+              </w:rPr>
+            </w:pPr>
+            <w:r>
+              <w:rPr>
+                <w:lang w:val="en-US"/>
+              </w:rPr>
+              <w:t>000000</w:t>
+            </w:r>
+          </w:p>
+        </w:tc>
+        <w:tc>
+          <w:tcPr>
+            <w:tcW w:w="1694" w:type="dxa"/>
+            <w:tcBorders>
+              <w:left w:val="single" w:sz="24" w:space="0" w:color="auto"/>
+              <w:right w:val="single" w:sz="24" w:space="0" w:color="auto"/>
+            </w:tcBorders>
+            <w:vAlign w:val="center"/>
+          </w:tcPr>
+          <w:p>
+            <w:pPr>
+              <w:jc w:val="center"/>
+              <w:rPr>
+                <w:lang w:val="en-US"/>
+              </w:rPr>
+            </w:pPr>
+            <w:r>
+              <w:rPr>
+                <w:lang w:val="en-US"/>
+              </w:rPr>
+              <w:t>R</w:t>
+            </w:r>
+            <w:r>
+              <w:rPr>
+                <w:lang w:val="en-US"/>
+              </w:rPr>
+              <w:t>et A+B</w:t>
+            </w:r>
+            <w:r>
+              <w:rPr>
+                <w:lang w:val="en-US"/>
+              </w:rPr>
+              <w:t xml:space="preserve"> f</w:t>
+            </w:r>
+            <w:r>
+              <w:rPr>
+                <w:lang w:val="en-US"/>
+              </w:rPr>
+              <w:t>or +ve A and -ve B</w:t>
+            </w:r>
+          </w:p>
+        </w:tc>
+      </w:tr>
+      <w:tr>
+        <w:tc>
+          <w:tcPr>
+            <w:tcW w:w="1908" w:type="dxa"/>
+            <w:tcBorders>
+              <w:left w:val="single" w:sz="24" w:space="0" w:color="auto"/>
+              <w:right w:val="single" w:sz="24" w:space="0" w:color="auto"/>
+            </w:tcBorders>
+            <w:vAlign w:val="center"/>
+          </w:tcPr>
+          <w:p>
+            <w:pPr>
+              <w:jc w:val="center"/>
+              <w:rPr>
+                <w:lang w:val="en-US"/>
+              </w:rPr>
+            </w:pPr>
+            <w:r>
+              <w:rPr>
+                <w:lang w:val="en-US"/>
+              </w:rPr>
+              <w:t>001010</w:t>
+            </w:r>
+          </w:p>
+        </w:tc>
+        <w:tc>
+          <w:tcPr>
+            <w:tcW w:w="1907" w:type="dxa"/>
+            <w:tcBorders>
+              <w:left w:val="single" w:sz="24" w:space="0" w:color="auto"/>
+              <w:right w:val="single" w:sz="24" w:space="0" w:color="auto"/>
+            </w:tcBorders>
+            <w:vAlign w:val="center"/>
+          </w:tcPr>
+          <w:p>
+            <w:pPr>
+              <w:jc w:val="center"/>
+              <w:rPr>
+                <w:lang w:val="en-US"/>
+              </w:rPr>
+            </w:pPr>
+            <w:r>
+              <w:rPr>
+                <w:lang w:val="en-US"/>
+              </w:rPr>
+              <w:t>001010</w:t>
+            </w:r>
+          </w:p>
+        </w:tc>
+        <w:tc>
+          <w:tcPr>
+            <w:tcW w:w="1830" w:type="dxa"/>
+            <w:tcBorders>
+              <w:left w:val="single" w:sz="24" w:space="0" w:color="auto"/>
+              <w:right w:val="single" w:sz="24" w:space="0" w:color="auto"/>
+            </w:tcBorders>
+            <w:vAlign w:val="center"/>
+          </w:tcPr>
+          <w:p>
+            <w:pPr>
+              <w:jc w:val="center"/>
+              <w:rPr>
+                <w:lang w:val="en-US"/>
+              </w:rPr>
+            </w:pPr>
+            <w:r>
+              <w:rPr>
+                <w:lang w:val="en-US"/>
+              </w:rPr>
+              <w:t>111</w:t>
+            </w:r>
+          </w:p>
+        </w:tc>
+        <w:tc>
+          <w:tcPr>
+            <w:tcW w:w="1961" w:type="dxa"/>
+            <w:tcBorders>
+              <w:left w:val="single" w:sz="24" w:space="0" w:color="auto"/>
+              <w:right w:val="single" w:sz="24" w:space="0" w:color="auto"/>
+            </w:tcBorders>
+            <w:vAlign w:val="center"/>
+          </w:tcPr>
+          <w:p>
+            <w:pPr>
+              <w:jc w:val="center"/>
+              <w:rPr>
+                <w:lang w:val="en-US"/>
+              </w:rPr>
+            </w:pPr>
+            <w:r>
+              <w:rPr>
+                <w:lang w:val="en-US"/>
+              </w:rPr>
+              <w:t>000000</w:t>
+            </w:r>
+          </w:p>
+        </w:tc>
+        <w:tc>
+          <w:tcPr>
+            <w:tcW w:w="1694" w:type="dxa"/>
+            <w:tcBorders>
+              <w:left w:val="single" w:sz="24" w:space="0" w:color="auto"/>
+              <w:right w:val="single" w:sz="24" w:space="0" w:color="auto"/>
+            </w:tcBorders>
+            <w:vAlign w:val="center"/>
+          </w:tcPr>
+          <w:p>
+            <w:pPr>
+              <w:jc w:val="center"/>
+              <w:rPr>
+                <w:lang w:val="en-US"/>
+              </w:rPr>
+            </w:pPr>
+            <w:r>
+              <w:rPr>
+                <w:lang w:val="en-US"/>
+              </w:rPr>
+              <w:t>R</w:t>
+            </w:r>
+            <w:r>
+              <w:rPr>
+                <w:lang w:val="en-US"/>
+              </w:rPr>
+              <w:t>et A-B</w:t>
+            </w:r>
+            <w:r>
+              <w:rPr>
+                <w:lang w:val="en-US"/>
+              </w:rPr>
+              <w:t xml:space="preserve"> f</w:t>
+            </w:r>
+            <w:r>
+              <w:rPr>
+                <w:lang w:val="en-US"/>
+              </w:rPr>
+              <w:t>or +ve A and +ve B</w:t>
+            </w:r>
+          </w:p>
+        </w:tc>
+      </w:tr>
+      <w:tr>
+        <w:tc>
+          <w:tcPr>
+            <w:tcW w:w="1908" w:type="dxa"/>
+            <w:tcBorders>
+              <w:left w:val="single" w:sz="24" w:space="0" w:color="auto"/>
+              <w:bottom w:val="single" w:sz="24" w:space="0" w:color="auto"/>
+              <w:right w:val="single" w:sz="24" w:space="0" w:color="auto"/>
+            </w:tcBorders>
+            <w:vAlign w:val="center"/>
+          </w:tcPr>
+          <w:p>
+            <w:pPr>
+              <w:jc w:val="center"/>
+              <w:rPr>
+                <w:lang w:val="en-US"/>
+              </w:rPr>
+            </w:pPr>
+            <w:r>
+              <w:rPr>
+                <w:lang w:val="en-US"/>
+              </w:rPr>
+              <w:t>001010</w:t>
+            </w:r>
+          </w:p>
+        </w:tc>
+        <w:tc>
+          <w:tcPr>
+            <w:tcW w:w="1907" w:type="dxa"/>
+            <w:tcBorders>
+              <w:left w:val="single" w:sz="24" w:space="0" w:color="auto"/>
+              <w:bottom w:val="single" w:sz="24" w:space="0" w:color="auto"/>
+              <w:right w:val="single" w:sz="24" w:space="0" w:color="auto"/>
+            </w:tcBorders>
+            <w:vAlign w:val="center"/>
+          </w:tcPr>
+          <w:p>
+            <w:pPr>
+              <w:jc w:val="center"/>
+              <w:rPr>
+                <w:lang w:val="en-US"/>
+              </w:rPr>
+            </w:pPr>
+            <w:r>
+              <w:rPr>
+                <w:lang w:val="en-US"/>
+              </w:rPr>
+              <w:t>111011</w:t>
+            </w:r>
+          </w:p>
+        </w:tc>
+        <w:tc>
+          <w:tcPr>
+            <w:tcW w:w="1830" w:type="dxa"/>
+            <w:tcBorders>
+              <w:left w:val="single" w:sz="24" w:space="0" w:color="auto"/>
+              <w:bottom w:val="single" w:sz="24" w:space="0" w:color="auto"/>
+              <w:right w:val="single" w:sz="24" w:space="0" w:color="auto"/>
+            </w:tcBorders>
+            <w:vAlign w:val="center"/>
+          </w:tcPr>
+          <w:p>
+            <w:pPr>
+              <w:jc w:val="center"/>
+              <w:rPr>
+                <w:lang w:val="en-US"/>
+              </w:rPr>
+            </w:pPr>
+            <w:r>
+              <w:rPr>
+                <w:lang w:val="en-US"/>
+              </w:rPr>
+              <w:t>111</w:t>
+            </w:r>
+          </w:p>
+        </w:tc>
+        <w:tc>
+          <w:tcPr>
+            <w:tcW w:w="1961" w:type="dxa"/>
+            <w:tcBorders>
+              <w:left w:val="single" w:sz="24" w:space="0" w:color="auto"/>
+              <w:bottom w:val="single" w:sz="24" w:space="0" w:color="auto"/>
+              <w:right w:val="single" w:sz="24" w:space="0" w:color="auto"/>
+            </w:tcBorders>
+            <w:vAlign w:val="center"/>
+          </w:tcPr>
+          <w:p>
+            <w:pPr>
+              <w:jc w:val="center"/>
+              <w:rPr>
+                <w:lang w:val="en-US"/>
+              </w:rPr>
+            </w:pPr>
+            <w:r>
+              <w:rPr>
+                <w:lang w:val="en-US"/>
+              </w:rPr>
+              <w:t>001111</w:t>
+            </w:r>
+          </w:p>
+        </w:tc>
+        <w:tc>
+          <w:tcPr>
+            <w:tcW w:w="1694" w:type="dxa"/>
+            <w:tcBorders>
+              <w:left w:val="single" w:sz="24" w:space="0" w:color="auto"/>
+              <w:bottom w:val="single" w:sz="24" w:space="0" w:color="auto"/>
+              <w:right w:val="single" w:sz="24" w:space="0" w:color="auto"/>
+            </w:tcBorders>
+            <w:vAlign w:val="center"/>
+          </w:tcPr>
+          <w:p>
+            <w:pPr>
+              <w:jc w:val="center"/>
+              <w:rPr>
+                <w:lang w:val="en-US"/>
+              </w:rPr>
+            </w:pPr>
+            <w:r>
+              <w:rPr>
+                <w:lang w:val="en-US"/>
+              </w:rPr>
+              <w:t>R</w:t>
+            </w:r>
+            <w:r>
+              <w:rPr>
+                <w:lang w:val="en-US"/>
+              </w:rPr>
+              <w:t>et A-B</w:t>
+            </w:r>
+            <w:r>
+              <w:rPr>
+                <w:lang w:val="en-US"/>
+              </w:rPr>
+              <w:t xml:space="preserve"> f</w:t>
+            </w:r>
+            <w:r>
+              <w:rPr>
+                <w:lang w:val="en-US"/>
+              </w:rPr>
+              <w:t>or +ve A and -ve B</w:t>
+            </w:r>
+          </w:p>
+        </w:tc>
+      </w:tr>
+    </w:tbl>
+    <w:p>
+      <w:pPr>
+        <w:rPr>
+          <w:lang w:val="en-US"/>
+        </w:rPr>
+      </w:pPr>
+      <w:r>
+        <w:rPr>
+          <w:lang w:val="en-US"/>
+        </w:rPr>
+        <w:t xml:space="preserve">Testing all </w:t>
+      </w:r>
+      <w:r>
+        <w:rPr>
+          <w:lang w:val="en-US"/>
+        </w:rPr>
+        <w:t>32,768 possible permutations</w:t>
+      </w:r>
+      <w:r>
+        <w:rPr>
+          <w:lang w:val="en-US"/>
+        </w:rPr>
+        <w:t xml:space="preserve"> on the ALU would be unfeasible so I believe these 14 testcases showcase enough of the module to trust that all the functions are implemented properly.</w:t>
+      </w:r>
+    </w:p>
+    <w:p>
+      <w:pPr>
+        <w:pStyle w:val="Heading1"/>
+        <w:rPr>
+          <w:lang w:val="en-US"/>
+        </w:rPr>
+      </w:pPr>
+      <w:r>
+        <w:rPr>
+          <w:lang w:val="en-US"/>
+        </w:rPr>
+        <w:lastRenderedPageBreak/>
+        <w:t>ALU Schematic</w:t>
+      </w:r>
+    </w:p>
+    <w:p>
+      <w:pPr>
+        <w:rPr>
+          <w:lang w:val="en-US"/>
+        </w:rPr>
+      </w:pPr>
+      <w:r>
+        <w:rPr>
+          <w:noProof/>
+          <w:lang w:val="en-US"/>
+        </w:rPr>
+        <w:drawing>
+          <wp:inline distT="0" distB="0" distL="0" distR="0" wp14:anchorId="628606A3" wp14:editId="3D823CCB">
+            <wp:extent cx="5935345" cy="7680960"/>
+            <wp:effectExtent l="0" t="0" r="8255" b="0"/>
+            <wp:docPr id="2" name="Picture 2"/>
+            <wp:cNvGraphicFramePr>
+              <a:graphicFrameLocks xmlns:a="http://schemas.openxmlformats.org/drawingml/2006/main" noChangeAspect="1"/>
+            </wp:cNvGraphicFramePr>
+            <a:graphic xmlns:a="http://schemas.openxmlformats.org/drawingml/2006/main">
+              <a:graphicData uri="http://schemas.openxmlformats.org/drawingml/2006/picture">
+                <pic:pic xmlns:pic="http://schemas.openxmlformats.org/drawingml/2006/picture">
+                  <pic:nvPicPr>
+                    <pic:cNvPr id="0" name="Picture 6"/>
+                    <pic:cNvPicPr>
+                      <a:picLocks noChangeAspect="1" noChangeArrowheads="1"/>
+                    </pic:cNvPicPr>
+                  </pic:nvPicPr>
+                  <pic:blipFill>
+                    <a:blip r:embed="rId12" cstate="print">
+                      <a:extLst>
+                        <a:ext uri="{28A0092B-C50C-407E-A947-70E740481C1C}">
+                          <a14:useLocalDpi xmlns:a14="http://schemas.microsoft.com/office/drawing/2010/main" val="0"/>
+                        </a:ext>
+                      </a:extLst>
+                    </a:blip>
+                    <a:srcRect/>
+                    <a:stretch>
+                      <a:fillRect/>
+                    </a:stretch>
+                  </pic:blipFill>
+                  <pic:spPr bwMode="auto">
+                    <a:xfrm>
+                      <a:off x="0" y="0"/>
+                      <a:ext cx="5935345" cy="7680960"/>
+                    </a:xfrm>
+                    <a:prstGeom prst="rect">
+                      <a:avLst/>
+                    </a:prstGeom>
+                    <a:noFill/>
+                    <a:ln>
+                      <a:noFill/>
+                    </a:ln>
+                  </pic:spPr>
+                </pic:pic>
+              </a:graphicData>
+            </a:graphic>
+          </wp:inline>
+        </w:drawing>
+      </w:r>
+    </w:p>
+    <w:p>
+      <w:pPr>
+        <w:jc w:val="left"/>
+        <w:rPr>
+          <w:lang w:val="en-US"/>
+        </w:rPr>
+      </w:pPr>
+      <w:r>
+        <w:rPr>
+          <w:lang w:val="en-US"/>
+        </w:rPr>
+        <w:br w:type="page"/>
+      </w:r>
+    </w:p>
+    <w:p>
+      <w:pPr>
+        <w:pStyle w:val="Heading1"/>
+        <w:rPr>
+          <w:lang w:val="en-US"/>
+        </w:rPr>
+      </w:pPr>
+      <w:r>
+        <w:rPr>
+          <w:lang w:val="en-US"/>
+        </w:rPr>
+        <w:lastRenderedPageBreak/>
+        <w:t>Simulation Waveforms</w:t>
+      </w:r>
+    </w:p>
+    <w:p>
+      <w:pPr>
+        <w:rPr>
+          <w:lang w:val="en-US"/>
+        </w:rPr>
+      </w:pPr>
+      <w:r>
+        <w:rPr>
+          <w:lang w:val="en-US"/>
+        </w:rPr>
+        <w:t xml:space="preserve">The above test cases were simulated using the </w:t>
+      </w:r>
+      <w:r>
+        <w:rPr>
+          <w:lang w:val="en-US"/>
+        </w:rPr>
+        <w:t>FPGA</w:t>
+      </w:r>
+      <w:r>
+        <w:rPr>
+          <w:lang w:val="en-US"/>
+        </w:rPr>
+        <w:t xml:space="preserve"> simulator in vivado </w:t>
+      </w:r>
+      <w:r>
+        <w:rPr>
+          <w:lang w:val="en-US"/>
+        </w:rPr>
+        <w:t>with the output wave form listed below.</w:t>
+      </w:r>
+    </w:p>
+    <w:p>
+      <w:pPr>
+        <w:rPr>
+          <w:lang w:val="en-US"/>
+        </w:rPr>
+      </w:pPr>
+      <w:r>
+        <w:rPr>
+          <w:lang w:val="en-US"/>
+        </w:rPr>
+        <w:t xml:space="preserve"> </w:t>
+      </w:r>
+      <w:r>
+        <w:rPr>
+          <w:noProof/>
+          <w:lang w:val="en-US"/>
+        </w:rPr>
+        <w:drawing>
+          <wp:inline distT="0" distB="0" distL="0" distR="0" wp14:anchorId="086CCB45" wp14:editId="08700395">
+            <wp:extent cx="5934710" cy="1044575"/>
+            <wp:effectExtent l="0" t="0" r="8890" b="3175"/>
+            <wp:docPr id="3" name="Picture 3" descr="Graphical user interface, application, chat or text message&#10;&#10;Description automatically generated"/>
+            <wp:cNvGraphicFramePr>
+              <a:graphicFrameLocks xmlns:a="http://schemas.openxmlformats.org/drawingml/2006/main" noChangeAspect="1"/>
+            </wp:cNvGraphicFramePr>
+            <a:graphic xmlns:a="http://schemas.openxmlformats.org/drawingml/2006/main">
+              <a:graphicData uri="http://schemas.openxmlformats.org/drawingml/2006/picture">
+                <pic:pic xmlns:pic="http://schemas.openxmlformats.org/drawingml/2006/picture">
+                  <pic:nvPicPr>
+                    <pic:cNvPr id="3" name="Picture 3" descr="Graphical user interface, application, chat or text message&#10;&#10;Description automatically generated"/>
+                    <pic:cNvPicPr>
+                      <a:picLocks noChangeAspect="1" noChangeArrowheads="1"/>
+                    </pic:cNvPicPr>
+                  </pic:nvPicPr>
+                  <pic:blipFill>
+                    <a:blip r:embed="rId13" cstate="print">
+                      <a:extLst>
+                        <a:ext uri="{28A0092B-C50C-407E-A947-70E740481C1C}">
+                          <a14:useLocalDpi xmlns:a14="http://schemas.microsoft.com/office/drawing/2010/main" val="0"/>
+                        </a:ext>
+                      </a:extLst>
+                    </a:blip>
+                    <a:srcRect/>
+                    <a:stretch>
+                      <a:fillRect/>
+                    </a:stretch>
+                  </pic:blipFill>
+                  <pic:spPr bwMode="auto">
+                    <a:xfrm>
+                      <a:off x="0" y="0"/>
+                      <a:ext cx="5934710" cy="1044575"/>
+                    </a:xfrm>
+                    <a:prstGeom prst="rect">
+                      <a:avLst/>
+                    </a:prstGeom>
+                    <a:noFill/>
+                    <a:ln>
+                      <a:noFill/>
+                    </a:ln>
+                  </pic:spPr>
+                </pic:pic>
+              </a:graphicData>
+            </a:graphic>
+          </wp:inline>
+        </w:drawing>
+      </w:r>
+    </w:p>
+    <w:p>
+      <w:pPr>
+        <w:rPr>
+          <w:lang w:val="en-US"/>
+        </w:rPr>
+      </w:pPr>
+    </w:p>
+    <w:p>
+      <w:pPr>
+        <w:rPr>
+          <w:lang w:val="en-US"/>
+        </w:rPr>
+      </w:pPr>
+      <w:r>
+        <w:rPr>
+          <w:lang w:val="en-US"/>
+        </w:rPr>
+        <w:t xml:space="preserve">The waveforms are split into 3 distinct sections. A and B show the 2 input test vectors, fxn is the 3-bit number that selects what </w:t>
+      </w:r>
+      <w:r>
+        <w:rPr>
+          <w:lang w:val="en-US"/>
+        </w:rPr>
+        <w:t xml:space="preserve">function the ALU should perform based on the table shown in the introductory section. Finally, the output of the ALU is listed as well as the expected output. The expected output was computed by hand based on the test vectors and the current ALU function selected. As evident in the screenshot all the outputs match what the expected output should be for that function, so we can conclude that the ALU is working according to the specification outlined in the assignment brief. </w:t>
+      </w:r>
+    </w:p>
+    <w:p>
+      <w:pPr>
+        <w:rPr>
+          <w:lang w:val="en-US"/>
+        </w:rPr>
+      </w:pPr>
+    </w:p>
+    <w:p>
+      <w:pPr>
+        <w:pStyle w:val="Heading1"/>
+        <w:rPr>
+          <w:lang w:val="en-US"/>
+        </w:rPr>
+      </w:pPr>
+      <w:r>
+        <w:rPr>
+          <w:lang w:val="en-US"/>
+        </w:rPr>
+        <w:t>Demonstration</w:t>
+      </w:r>
+    </w:p>
+    <w:p>
+      <w:r>
+        <w:rPr>
+          <w:lang w:val="en-US"/>
+        </w:rPr>
+        <w:t>In order to get the code working on the Basys3 board you need to make sure that the ALU_desgin.v module is the top level module before you perform the synthesis</w:t>
+      </w:r>
+      <w:r>
+        <w:t>. Once the board is flashed, the switches are allocated as follows</w:t>
+      </w:r>
+      <w:r>
+        <w:t xml:space="preserve">. Starting from the right of the board, the first 6 switches (V17, V16, W17, W15, V15) control bits 0 to 5 of the A input. The next 6 switches (W14, W13, V2, T3, T2, R3) control bits 0 to 5 of the B input and then the next 3 switches (W2, U1, T1) control bits 0 to 3 of the fxn input. The output from the module is mapped to the first 6 LEDs starting from the right, i.e. U16, E19, U19, V19, W18, U15 are mapped to the 0-5 bits of the output respectively. </w:t>
+      </w:r>
+    </w:p>
+    <w:p/>
+    <w:p>
+      <w:pPr>
+        <w:pStyle w:val="Heading1"/>
+      </w:pPr>
+      <w:r>
+        <w:t>Conclusions</w:t>
+      </w:r>
+    </w:p>
+    <w:p>
+      <w:r>
+        <w:t>In conclusion, I believe that the above test cases accurately test the most common use cases of this module as well as any edge cases that may arise. During simulation, the board passed all the test cases, so I can confidently say that the board meets all the specifications listed in the brief.</w:t>
       </w:r>
     </w:p>
     <w:sectPr>
-      <w:footerReference w:type="default" r:id="rId6"/>
+      <w:footerReference w:type="default" r:id="rId14"/>
       <w:pgSz w:w="12240" w:h="15840"/>
       <w:pgMar w:top="1440" w:right="1440" w:bottom="1440" w:left="1440" w:header="720" w:footer="720" w:gutter="0"/>
       <w:cols w:space="720"/>
@@ -849,7 +4348,7 @@
     <w:lsdException w:name="Table Web 2" w:semiHidden="1" w:unhideWhenUsed="1"/>
     <w:lsdException w:name="Table Web 3" w:semiHidden="1" w:unhideWhenUsed="1"/>
     <w:lsdException w:name="Balloon Text" w:semiHidden="1" w:unhideWhenUsed="1"/>
-    <w:lsdException w:name="Table Grid" w:uiPriority="39"/>
+    <w:lsdException w:name="Table Grid" w:uiPriority="59"/>
     <w:lsdException w:name="Table Theme" w:semiHidden="1" w:unhideWhenUsed="1"/>
     <w:lsdException w:name="Placeholder Text" w:semiHidden="1"/>
     <w:lsdException w:name="No Spacing" w:uiPriority="1" w:qFormat="1"/>
@@ -1275,7 +4774,7 @@
   <w:style w:type="table" w:styleId="TableGrid">
     <w:name w:val="Table Grid"/>
     <w:basedOn w:val="TableNormal"/>
-    <w:uiPriority w:val="39"/>
+    <w:uiPriority w:val="59"/>
     <w:rsid w:val="00C958A9"/>
     <w:pPr>
       <w:spacing w:after="0" w:line="240" w:lineRule="auto"/>
@@ -1290,6 +4789,28 @@
         <w:insideV w:val="single" w:sz="4" w:space="0" w:color="auto"/>
       </w:tblBorders>
     </w:tblPr>
+  </w:style>
+  <w:style w:type="paragraph" w:styleId="ListParagraph">
+    <w:name w:val="List Paragraph"/>
+    <w:basedOn w:val="Normal"/>
+    <w:uiPriority w:val="34"/>
+    <w:qFormat/>
+    <w:rsid w:val="000671B4"/>
+    <w:pPr>
+      <w:ind w:left="720"/>
+      <w:contextualSpacing/>
+    </w:pPr>
+  </w:style>
+  <w:style w:type="character" w:styleId="Hyperlink">
+    <w:name w:val="Hyperlink"/>
+    <w:basedOn w:val="DefaultParagraphFont"/>
+    <w:uiPriority w:val="99"/>
+    <w:unhideWhenUsed/>
+    <w:rsid w:val="000671B4"/>
+    <w:rPr>
+      <w:color w:val="0563C1" w:themeColor="hyperlink"/>
+      <w:u w:val="single"/>
+    </w:rPr>
   </w:style>
 </w:styles>
 </file>

</xml_diff>